<commit_message>
modifiche odd e matrice
</commit_message>
<xml_diff>
--- a/Documentazione/4 - ODD/TS_ODD_V_0.4.docx
+++ b/Documentazione/4 - ODD/TS_ODD_V_0.4.docx
@@ -15,7 +15,6 @@
           <w:docPartUnique/>
         </w:docPartObj>
       </w:sdtPr>
-      <w:sdtEndPr/>
       <w:sdtContent>
         <w:p>
           <w:pPr>
@@ -85,7 +84,6 @@
                                     <w:dataBinding w:prefixMappings="xmlns:ns0='http://purl.org/dc/elements/1.1/' xmlns:ns1='http://schemas.openxmlformats.org/package/2006/metadata/core-properties' " w:xpath="/ns1:coreProperties[1]/ns0:title[1]" w:storeItemID="{6C3C8BC8-F283-45AE-878A-BAB7291924A1}"/>
                                     <w:text/>
                                   </w:sdtPr>
-                                  <w:sdtEndPr/>
                                   <w:sdtContent>
                                     <w:r>
                                       <w:rPr>
@@ -117,7 +115,6 @@
                                     <w:dataBinding w:prefixMappings="xmlns:ns0='http://purl.org/dc/elements/1.1/' xmlns:ns1='http://schemas.openxmlformats.org/package/2006/metadata/core-properties' " w:xpath="/ns1:coreProperties[1]/ns0:subject[1]" w:storeItemID="{6C3C8BC8-F283-45AE-878A-BAB7291924A1}"/>
                                     <w:text/>
                                   </w:sdtPr>
-                                  <w:sdtEndPr/>
                                   <w:sdtContent>
                                     <w:r>
                                       <w:rPr>
@@ -178,7 +175,6 @@
                               <w:dataBinding w:prefixMappings="xmlns:ns0='http://purl.org/dc/elements/1.1/' xmlns:ns1='http://schemas.openxmlformats.org/package/2006/metadata/core-properties' " w:xpath="/ns1:coreProperties[1]/ns0:title[1]" w:storeItemID="{6C3C8BC8-F283-45AE-878A-BAB7291924A1}"/>
                               <w:text/>
                             </w:sdtPr>
-                            <w:sdtEndPr/>
                             <w:sdtContent>
                               <w:r>
                                 <w:rPr>
@@ -210,7 +206,6 @@
                               <w:dataBinding w:prefixMappings="xmlns:ns0='http://purl.org/dc/elements/1.1/' xmlns:ns1='http://schemas.openxmlformats.org/package/2006/metadata/core-properties' " w:xpath="/ns1:coreProperties[1]/ns0:subject[1]" w:storeItemID="{6C3C8BC8-F283-45AE-878A-BAB7291924A1}"/>
                               <w:text/>
                             </w:sdtPr>
-                            <w:sdtEndPr/>
                             <w:sdtContent>
                               <w:r>
                                 <w:rPr>
@@ -241,7 +236,6 @@
               <w:id w:val="-2090688503"/>
               <w:picture/>
             </w:sdtPr>
-            <w:sdtEndPr/>
             <w:sdtContent>
               <w:r>
                 <w:rPr>
@@ -1625,17 +1619,7 @@
               <w:bCs/>
               <w:lang w:val="it-IT"/>
             </w:rPr>
-            <w:t xml:space="preserve">   </w:t>
-          </w:r>
-          <w:bookmarkStart w:id="2" w:name="_GoBack"/>
-          <w:bookmarkEnd w:id="2"/>
-          <w:r>
-            <w:rPr>
-              <w:b/>
-              <w:bCs/>
-              <w:lang w:val="it-IT"/>
-            </w:rPr>
-            <w:t xml:space="preserve">   </w:t>
+            <w:t xml:space="preserve">      </w:t>
           </w:r>
           <w:r>
             <w:rPr>
@@ -3352,7 +3336,7 @@
       <w:pPr>
         <w:pStyle w:val="Titolo1"/>
       </w:pPr>
-      <w:bookmarkStart w:id="3" w:name="_Toc29645249"/>
+      <w:bookmarkStart w:id="2" w:name="_Toc29645249"/>
       <w:r>
         <w:lastRenderedPageBreak/>
         <w:t xml:space="preserve">1. </w:t>
@@ -3363,7 +3347,7 @@
         </w:rPr>
         <w:t>Introduzione</w:t>
       </w:r>
-      <w:bookmarkEnd w:id="3"/>
+      <w:bookmarkEnd w:id="2"/>
       <w:r>
         <w:t xml:space="preserve"> </w:t>
       </w:r>
@@ -3379,14 +3363,14 @@
           <w:color w:val="auto"/>
         </w:rPr>
       </w:pPr>
-      <w:bookmarkStart w:id="4" w:name="_Toc29645250"/>
+      <w:bookmarkStart w:id="3" w:name="_Toc29645250"/>
       <w:r>
         <w:rPr>
           <w:color w:val="auto"/>
         </w:rPr>
         <w:t>Trade-off</w:t>
       </w:r>
-      <w:bookmarkEnd w:id="4"/>
+      <w:bookmarkEnd w:id="3"/>
     </w:p>
     <w:p>
       <w:pPr>
@@ -3397,7 +3381,7 @@
           <w:lang w:val="it-IT"/>
         </w:rPr>
       </w:pPr>
-      <w:bookmarkStart w:id="5" w:name="_Toc29645251"/>
+      <w:bookmarkStart w:id="4" w:name="_Toc29645251"/>
       <w:r>
         <w:rPr>
           <w:color w:val="auto"/>
@@ -3427,57 +3411,57 @@
         </w:rPr>
         <w:t xml:space="preserve"> vs costi</w:t>
       </w:r>
+      <w:bookmarkEnd w:id="4"/>
+    </w:p>
+    <w:p>
+      <w:pPr>
+        <w:jc w:val="both"/>
+        <w:rPr>
+          <w:color w:val="auto"/>
+          <w:lang w:val="it-IT"/>
+        </w:rPr>
+      </w:pPr>
+      <w:r>
+        <w:rPr>
+          <w:color w:val="auto"/>
+          <w:lang w:val="it-IT"/>
+        </w:rPr>
+        <w:t>Si preferisce aggiungere costi per la documentazione al fine di rendere il codice comprensibile anche alle persone non coinvolte nel progetto o le persone coinvolte che non hanno lavorato a quella parte in particolare. Commenti diffusi nel codice facilitano la comprensione, di conseguenza migliorare la comprensibilità agevola il mantenimento e anche il processo di modifica.</w:t>
+      </w:r>
+    </w:p>
+    <w:p>
+      <w:pPr>
+        <w:pStyle w:val="Nessunaspaziatura"/>
+        <w:rPr>
+          <w:color w:val="auto"/>
+          <w:lang w:val="it-IT"/>
+        </w:rPr>
+      </w:pPr>
+    </w:p>
+    <w:p>
+      <w:pPr>
+        <w:pStyle w:val="Titolo3"/>
+        <w:rPr>
+          <w:color w:val="auto"/>
+          <w:lang w:val="it-IT"/>
+        </w:rPr>
+      </w:pPr>
+      <w:bookmarkStart w:id="5" w:name="_Toc29645252"/>
+      <w:r>
+        <w:rPr>
+          <w:color w:val="auto"/>
+          <w:lang w:val="it-IT"/>
+        </w:rPr>
+        <w:t xml:space="preserve">1.1.2 </w:t>
+      </w:r>
+      <w:r>
+        <w:rPr>
+          <w:color w:val="auto"/>
+          <w:lang w:val="it-IT"/>
+        </w:rPr>
+        <w:t>Tempo di risposta vs Affidabilità</w:t>
+      </w:r>
       <w:bookmarkEnd w:id="5"/>
-    </w:p>
-    <w:p>
-      <w:pPr>
-        <w:jc w:val="both"/>
-        <w:rPr>
-          <w:color w:val="auto"/>
-          <w:lang w:val="it-IT"/>
-        </w:rPr>
-      </w:pPr>
-      <w:r>
-        <w:rPr>
-          <w:color w:val="auto"/>
-          <w:lang w:val="it-IT"/>
-        </w:rPr>
-        <w:t>Si preferisce aggiungere costi per la documentazione al fine di rendere il codice comprensibile anche alle persone non coinvolte nel progetto o le persone coinvolte che non hanno lavorato a quella parte in particolare. Commenti diffusi nel codice facilitano la comprensione, di conseguenza migliorare la comprensibilità agevola il mantenimento e anche il processo di modifica.</w:t>
-      </w:r>
-    </w:p>
-    <w:p>
-      <w:pPr>
-        <w:pStyle w:val="Nessunaspaziatura"/>
-        <w:rPr>
-          <w:color w:val="auto"/>
-          <w:lang w:val="it-IT"/>
-        </w:rPr>
-      </w:pPr>
-    </w:p>
-    <w:p>
-      <w:pPr>
-        <w:pStyle w:val="Titolo3"/>
-        <w:rPr>
-          <w:color w:val="auto"/>
-          <w:lang w:val="it-IT"/>
-        </w:rPr>
-      </w:pPr>
-      <w:bookmarkStart w:id="6" w:name="_Toc29645252"/>
-      <w:r>
-        <w:rPr>
-          <w:color w:val="auto"/>
-          <w:lang w:val="it-IT"/>
-        </w:rPr>
-        <w:t xml:space="preserve">1.1.2 </w:t>
-      </w:r>
-      <w:r>
-        <w:rPr>
-          <w:color w:val="auto"/>
-          <w:lang w:val="it-IT"/>
-        </w:rPr>
-        <w:t>Tempo di risposta vs Affidabilità</w:t>
-      </w:r>
-      <w:bookmarkEnd w:id="6"/>
     </w:p>
     <w:p>
       <w:pPr>
@@ -3520,7 +3504,7 @@
           <w:lang w:val="it-IT"/>
         </w:rPr>
       </w:pPr>
-      <w:bookmarkStart w:id="7" w:name="_Toc29645253"/>
+      <w:bookmarkStart w:id="6" w:name="_Toc29645253"/>
       <w:r>
         <w:rPr>
           <w:color w:val="auto"/>
@@ -3549,7 +3533,7 @@
         </w:rPr>
         <w:t xml:space="preserve"> vs efficienza</w:t>
       </w:r>
-      <w:bookmarkEnd w:id="7"/>
+      <w:bookmarkEnd w:id="6"/>
     </w:p>
     <w:p>
       <w:pPr>
@@ -3601,7 +3585,7 @@
           <w:lang w:val="it-IT"/>
         </w:rPr>
       </w:pPr>
-      <w:bookmarkStart w:id="8" w:name="_Toc29645254"/>
+      <w:bookmarkStart w:id="7" w:name="_Toc29645254"/>
       <w:r>
         <w:rPr>
           <w:color w:val="auto"/>
@@ -3609,7 +3593,7 @@
         </w:rPr>
         <w:t>Componenti off-the-shelf</w:t>
       </w:r>
-      <w:bookmarkEnd w:id="8"/>
+      <w:bookmarkEnd w:id="7"/>
     </w:p>
     <w:p>
       <w:pPr>
@@ -4041,7 +4025,7 @@
           <w:lang w:val="it-IT"/>
         </w:rPr>
       </w:pPr>
-      <w:bookmarkStart w:id="9" w:name="_Toc29645255"/>
+      <w:bookmarkStart w:id="8" w:name="_Toc29645255"/>
       <w:r>
         <w:rPr>
           <w:color w:val="auto"/>
@@ -4050,40 +4034,40 @@
         <w:lastRenderedPageBreak/>
         <w:t>Linee guida per la documentazione dell’interfaccia</w:t>
       </w:r>
+      <w:bookmarkEnd w:id="8"/>
+    </w:p>
+    <w:p>
+      <w:pPr>
+        <w:rPr>
+          <w:color w:val="000000" w:themeColor="text1"/>
+          <w:lang w:val="it-IT"/>
+        </w:rPr>
+      </w:pPr>
+      <w:r>
+        <w:rPr>
+          <w:color w:val="000000" w:themeColor="text1"/>
+          <w:lang w:val="it-IT"/>
+        </w:rPr>
+        <w:t>Nell’implementazione del sistema, i programmatori dovranno attenersi alle linee guida di seguito definite.</w:t>
+      </w:r>
+    </w:p>
+    <w:p>
+      <w:pPr>
+        <w:pStyle w:val="Titolo3"/>
+        <w:rPr>
+          <w:color w:val="000000" w:themeColor="text1"/>
+          <w:lang w:val="it-IT"/>
+        </w:rPr>
+      </w:pPr>
+      <w:bookmarkStart w:id="9" w:name="_Toc29645256"/>
+      <w:r>
+        <w:rPr>
+          <w:color w:val="000000" w:themeColor="text1"/>
+          <w:lang w:val="it-IT"/>
+        </w:rPr>
+        <w:t>1.3.1 Classi e interfacce Java</w:t>
+      </w:r>
       <w:bookmarkEnd w:id="9"/>
-    </w:p>
-    <w:p>
-      <w:pPr>
-        <w:rPr>
-          <w:color w:val="000000" w:themeColor="text1"/>
-          <w:lang w:val="it-IT"/>
-        </w:rPr>
-      </w:pPr>
-      <w:r>
-        <w:rPr>
-          <w:color w:val="000000" w:themeColor="text1"/>
-          <w:lang w:val="it-IT"/>
-        </w:rPr>
-        <w:t>Nell’implementazione del sistema, i programmatori dovranno attenersi alle linee guida di seguito definite.</w:t>
-      </w:r>
-    </w:p>
-    <w:p>
-      <w:pPr>
-        <w:pStyle w:val="Titolo3"/>
-        <w:rPr>
-          <w:color w:val="000000" w:themeColor="text1"/>
-          <w:lang w:val="it-IT"/>
-        </w:rPr>
-      </w:pPr>
-      <w:bookmarkStart w:id="10" w:name="_Toc29645256"/>
-      <w:r>
-        <w:rPr>
-          <w:color w:val="000000" w:themeColor="text1"/>
-          <w:lang w:val="it-IT"/>
-        </w:rPr>
-        <w:t>1.3.1 Classi e interfacce Java</w:t>
-      </w:r>
-      <w:bookmarkEnd w:id="10"/>
     </w:p>
     <w:p>
       <w:pPr>
@@ -4859,14 +4843,14 @@
           <w:color w:val="000000" w:themeColor="text1"/>
         </w:rPr>
       </w:pPr>
-      <w:bookmarkStart w:id="11" w:name="_Toc27579846"/>
+      <w:bookmarkStart w:id="10" w:name="_Toc27579846"/>
       <w:r>
         <w:rPr>
           <w:color w:val="000000" w:themeColor="text1"/>
         </w:rPr>
         <w:t>Organizzazione dei file</w:t>
       </w:r>
-      <w:bookmarkEnd w:id="11"/>
+      <w:bookmarkEnd w:id="10"/>
     </w:p>
     <w:p>
       <w:pPr>
@@ -5016,7 +5000,7 @@
           <w:lang w:val="it-IT"/>
         </w:rPr>
       </w:pPr>
-      <w:bookmarkStart w:id="12" w:name="_Toc29645257"/>
+      <w:bookmarkStart w:id="11" w:name="_Toc29645257"/>
       <w:r>
         <w:rPr>
           <w:color w:val="000000" w:themeColor="text1"/>
@@ -5024,327 +5008,327 @@
         </w:rPr>
         <w:t>1.3.2 Pagine lato Server (JSP)</w:t>
       </w:r>
+      <w:bookmarkEnd w:id="11"/>
+    </w:p>
+    <w:p>
+      <w:pPr>
+        <w:jc w:val="both"/>
+        <w:rPr>
+          <w:color w:val="000000" w:themeColor="text1"/>
+          <w:lang w:val="it-IT"/>
+        </w:rPr>
+      </w:pPr>
+      <w:r>
+        <w:rPr>
+          <w:color w:val="000000" w:themeColor="text1"/>
+          <w:lang w:val="it-IT"/>
+        </w:rPr>
+        <w:t xml:space="preserve">Le pagine JSP devono, quando eseguite, produrre un documento conforme allo standard HTML 5. Il codice Java delle pagine deve aderire alle convenzioni per la codifica in Java, con le seguenti puntualizzazioni: </w:t>
+      </w:r>
+    </w:p>
+    <w:p>
+      <w:pPr>
+        <w:jc w:val="both"/>
+        <w:rPr>
+          <w:color w:val="000000" w:themeColor="text1"/>
+          <w:lang w:val="it-IT"/>
+        </w:rPr>
+      </w:pPr>
+      <w:r>
+        <w:rPr>
+          <w:color w:val="000000" w:themeColor="text1"/>
+          <w:lang w:val="it-IT"/>
+        </w:rPr>
+        <w:t xml:space="preserve">    </w:t>
+      </w:r>
+      <w:r>
+        <w:rPr>
+          <w:color w:val="000000" w:themeColor="text1"/>
+          <w:lang w:val="it-IT"/>
+        </w:rPr>
+        <w:t xml:space="preserve">1. Il tag di apertura () si trova all'inizio di una riga; </w:t>
+      </w:r>
+    </w:p>
+    <w:p>
+      <w:pPr>
+        <w:jc w:val="both"/>
+        <w:rPr>
+          <w:color w:val="000000" w:themeColor="text1"/>
+          <w:lang w:val="it-IT"/>
+        </w:rPr>
+      </w:pPr>
+      <w:r>
+        <w:rPr>
+          <w:color w:val="000000" w:themeColor="text1"/>
+          <w:lang w:val="it-IT"/>
+        </w:rPr>
+        <w:t xml:space="preserve">    </w:t>
+      </w:r>
+      <w:r>
+        <w:rPr>
+          <w:color w:val="000000" w:themeColor="text1"/>
+          <w:lang w:val="it-IT"/>
+        </w:rPr>
+        <w:t>2. Il tag di chiusura (%&gt;) si trova all'inizio di una riga;</w:t>
+      </w:r>
+    </w:p>
+    <w:p>
+      <w:pPr>
+        <w:jc w:val="both"/>
+        <w:rPr>
+          <w:color w:val="000000" w:themeColor="text1"/>
+          <w:lang w:val="it-IT"/>
+        </w:rPr>
+      </w:pPr>
+      <w:r>
+        <w:rPr>
+          <w:color w:val="000000" w:themeColor="text1"/>
+          <w:lang w:val="it-IT"/>
+        </w:rPr>
+        <w:t xml:space="preserve">    </w:t>
+      </w:r>
+      <w:r>
+        <w:rPr>
+          <w:color w:val="000000" w:themeColor="text1"/>
+          <w:lang w:val="it-IT"/>
+        </w:rPr>
+        <w:t>3. È possibile evitare le due regole precedenti, se il corpo del codice Java consiste in una singola istruzione (&lt;%=%&gt;)</w:t>
+      </w:r>
+      <w:r>
+        <w:rPr>
+          <w:color w:val="000000" w:themeColor="text1"/>
+          <w:lang w:val="it-IT"/>
+        </w:rPr>
+        <w:t>:</w:t>
+      </w:r>
+    </w:p>
+    <w:p>
+      <w:pPr>
+        <w:pStyle w:val="Nessunaspaziatura"/>
+        <w:jc w:val="both"/>
+        <w:rPr>
+          <w:lang w:val="it-IT"/>
+        </w:rPr>
+      </w:pPr>
+    </w:p>
+    <w:p>
+      <w:pPr>
+        <w:pStyle w:val="Nessunaspaziatura"/>
+        <w:jc w:val="both"/>
+        <w:rPr>
+          <w:color w:val="000000" w:themeColor="text1"/>
+          <w:sz w:val="24"/>
+          <w:szCs w:val="24"/>
+        </w:rPr>
+      </w:pPr>
+      <w:r>
+        <w:rPr>
+          <w:color w:val="000000" w:themeColor="text1"/>
+          <w:sz w:val="24"/>
+          <w:szCs w:val="24"/>
+        </w:rPr>
+        <w:t>&lt;!-Accettabile -&gt;</w:t>
+      </w:r>
+    </w:p>
+    <w:p>
+      <w:pPr>
+        <w:pStyle w:val="Nessunaspaziatura"/>
+        <w:jc w:val="both"/>
+        <w:rPr>
+          <w:color w:val="000000" w:themeColor="text1"/>
+          <w:sz w:val="24"/>
+          <w:szCs w:val="24"/>
+        </w:rPr>
+      </w:pPr>
+      <w:r>
+        <w:rPr>
+          <w:color w:val="000000" w:themeColor="text1"/>
+          <w:sz w:val="24"/>
+          <w:szCs w:val="24"/>
+        </w:rPr>
+        <w:t>&lt;% for(String par: paragraphs) {%&gt;</w:t>
+      </w:r>
+    </w:p>
+    <w:p>
+      <w:pPr>
+        <w:pStyle w:val="Nessunaspaziatura"/>
+        <w:jc w:val="both"/>
+        <w:rPr>
+          <w:color w:val="000000" w:themeColor="text1"/>
+          <w:sz w:val="24"/>
+          <w:szCs w:val="24"/>
+        </w:rPr>
+      </w:pPr>
+      <w:r>
+        <w:rPr>
+          <w:color w:val="000000" w:themeColor="text1"/>
+          <w:sz w:val="24"/>
+          <w:szCs w:val="24"/>
+        </w:rPr>
+        <w:t>&lt;p class=’item’&gt;&lt;% out.print(par); %&gt;&lt;/p&gt;</w:t>
+      </w:r>
+    </w:p>
+    <w:p>
+      <w:pPr>
+        <w:pStyle w:val="Nessunaspaziatura"/>
+        <w:jc w:val="both"/>
+        <w:rPr>
+          <w:color w:val="000000" w:themeColor="text1"/>
+          <w:sz w:val="24"/>
+          <w:szCs w:val="24"/>
+        </w:rPr>
+      </w:pPr>
+      <w:r>
+        <w:rPr>
+          <w:color w:val="000000" w:themeColor="text1"/>
+          <w:sz w:val="24"/>
+          <w:szCs w:val="24"/>
+        </w:rPr>
+        <w:t>&lt;%}%&gt;</w:t>
+      </w:r>
+    </w:p>
+    <w:p>
+      <w:pPr>
+        <w:pStyle w:val="Nessunaspaziatura"/>
+        <w:jc w:val="both"/>
+        <w:rPr>
+          <w:color w:val="000000" w:themeColor="text1"/>
+          <w:sz w:val="24"/>
+          <w:szCs w:val="24"/>
+        </w:rPr>
+      </w:pPr>
+    </w:p>
+    <w:p>
+      <w:pPr>
+        <w:pStyle w:val="Nessunaspaziatura"/>
+        <w:jc w:val="both"/>
+        <w:rPr>
+          <w:color w:val="000000" w:themeColor="text1"/>
+          <w:sz w:val="24"/>
+          <w:szCs w:val="24"/>
+        </w:rPr>
+      </w:pPr>
+      <w:r>
+        <w:rPr>
+          <w:color w:val="000000" w:themeColor="text1"/>
+          <w:sz w:val="24"/>
+          <w:szCs w:val="24"/>
+        </w:rPr>
+        <w:t>&lt;!-Non Accettabile-&gt;</w:t>
+      </w:r>
+    </w:p>
+    <w:p>
+      <w:pPr>
+        <w:pStyle w:val="Nessunaspaziatura"/>
+        <w:jc w:val="both"/>
+        <w:rPr>
+          <w:color w:val="000000" w:themeColor="text1"/>
+          <w:sz w:val="24"/>
+          <w:szCs w:val="24"/>
+        </w:rPr>
+      </w:pPr>
+      <w:r>
+        <w:rPr>
+          <w:color w:val="000000" w:themeColor="text1"/>
+          <w:sz w:val="24"/>
+          <w:szCs w:val="24"/>
+        </w:rPr>
+        <w:t>&lt;p class=’item’&gt;&lt;% List</w:t>
+      </w:r>
+      <w:r>
+        <w:rPr>
+          <w:color w:val="000000" w:themeColor="text1"/>
+          <w:sz w:val="24"/>
+          <w:szCs w:val="24"/>
+        </w:rPr>
+        <w:t>&lt;String&gt; paragraphs = getParagraphs();</w:t>
+      </w:r>
+    </w:p>
+    <w:p>
+      <w:pPr>
+        <w:pStyle w:val="Nessunaspaziatura"/>
+        <w:jc w:val="both"/>
+        <w:rPr>
+          <w:color w:val="000000" w:themeColor="text1"/>
+          <w:sz w:val="24"/>
+          <w:szCs w:val="24"/>
+        </w:rPr>
+      </w:pPr>
+      <w:r>
+        <w:rPr>
+          <w:color w:val="000000" w:themeColor="text1"/>
+          <w:sz w:val="24"/>
+          <w:szCs w:val="24"/>
+        </w:rPr>
+        <w:t>out.print(paragraphs.get(i++));%&gt;&lt;/p&gt;</w:t>
+      </w:r>
+    </w:p>
+    <w:p>
+      <w:pPr>
+        <w:pStyle w:val="Nessunaspaziatura"/>
+        <w:jc w:val="both"/>
+        <w:rPr>
+          <w:color w:val="000000" w:themeColor="text1"/>
+          <w:sz w:val="24"/>
+          <w:szCs w:val="24"/>
+        </w:rPr>
+      </w:pPr>
+    </w:p>
+    <w:p>
+      <w:pPr>
+        <w:pStyle w:val="Nessunaspaziatura"/>
+        <w:jc w:val="both"/>
+        <w:rPr>
+          <w:color w:val="000000" w:themeColor="text1"/>
+          <w:sz w:val="24"/>
+          <w:szCs w:val="24"/>
+          <w:lang w:val="it-IT"/>
+        </w:rPr>
+      </w:pPr>
+      <w:r>
+        <w:rPr>
+          <w:color w:val="000000" w:themeColor="text1"/>
+          <w:sz w:val="24"/>
+          <w:szCs w:val="24"/>
+          <w:lang w:val="it-IT"/>
+        </w:rPr>
+        <w:t>Per le Servlet è necessario far terminare il nome della classe con il suffisso Servlet.</w:t>
+      </w:r>
+    </w:p>
+    <w:p>
+      <w:pPr>
+        <w:pStyle w:val="Nessunaspaziatura"/>
+        <w:rPr>
+          <w:color w:val="000000" w:themeColor="text1"/>
+          <w:lang w:val="it-IT"/>
+        </w:rPr>
+      </w:pPr>
+    </w:p>
+    <w:p>
+      <w:pPr>
+        <w:pStyle w:val="Nessunaspaziatura"/>
+        <w:rPr>
+          <w:lang w:val="it-IT"/>
+        </w:rPr>
+      </w:pPr>
+    </w:p>
+    <w:p>
+      <w:pPr>
+        <w:pStyle w:val="Titolo3"/>
+        <w:rPr>
+          <w:color w:val="000000" w:themeColor="text1"/>
+          <w:lang w:val="it-IT"/>
+        </w:rPr>
+      </w:pPr>
+      <w:bookmarkStart w:id="12" w:name="_Toc29645258"/>
+      <w:r>
+        <w:rPr>
+          <w:color w:val="000000" w:themeColor="text1"/>
+          <w:lang w:val="it-IT"/>
+        </w:rPr>
+        <w:t>1.3.3 Pagine HTML</w:t>
+      </w:r>
       <w:bookmarkEnd w:id="12"/>
-    </w:p>
-    <w:p>
-      <w:pPr>
-        <w:jc w:val="both"/>
-        <w:rPr>
-          <w:color w:val="000000" w:themeColor="text1"/>
-          <w:lang w:val="it-IT"/>
-        </w:rPr>
-      </w:pPr>
-      <w:r>
-        <w:rPr>
-          <w:color w:val="000000" w:themeColor="text1"/>
-          <w:lang w:val="it-IT"/>
-        </w:rPr>
-        <w:t xml:space="preserve">Le pagine JSP devono, quando eseguite, produrre un documento conforme allo standard HTML 5. Il codice Java delle pagine deve aderire alle convenzioni per la codifica in Java, con le seguenti puntualizzazioni: </w:t>
-      </w:r>
-    </w:p>
-    <w:p>
-      <w:pPr>
-        <w:jc w:val="both"/>
-        <w:rPr>
-          <w:color w:val="000000" w:themeColor="text1"/>
-          <w:lang w:val="it-IT"/>
-        </w:rPr>
-      </w:pPr>
-      <w:r>
-        <w:rPr>
-          <w:color w:val="000000" w:themeColor="text1"/>
-          <w:lang w:val="it-IT"/>
-        </w:rPr>
-        <w:t xml:space="preserve">    </w:t>
-      </w:r>
-      <w:r>
-        <w:rPr>
-          <w:color w:val="000000" w:themeColor="text1"/>
-          <w:lang w:val="it-IT"/>
-        </w:rPr>
-        <w:t xml:space="preserve">1. Il tag di apertura () si trova all'inizio di una riga; </w:t>
-      </w:r>
-    </w:p>
-    <w:p>
-      <w:pPr>
-        <w:jc w:val="both"/>
-        <w:rPr>
-          <w:color w:val="000000" w:themeColor="text1"/>
-          <w:lang w:val="it-IT"/>
-        </w:rPr>
-      </w:pPr>
-      <w:r>
-        <w:rPr>
-          <w:color w:val="000000" w:themeColor="text1"/>
-          <w:lang w:val="it-IT"/>
-        </w:rPr>
-        <w:t xml:space="preserve">    </w:t>
-      </w:r>
-      <w:r>
-        <w:rPr>
-          <w:color w:val="000000" w:themeColor="text1"/>
-          <w:lang w:val="it-IT"/>
-        </w:rPr>
-        <w:t>2. Il tag di chiusura (%&gt;) si trova all'inizio di una riga;</w:t>
-      </w:r>
-    </w:p>
-    <w:p>
-      <w:pPr>
-        <w:jc w:val="both"/>
-        <w:rPr>
-          <w:color w:val="000000" w:themeColor="text1"/>
-          <w:lang w:val="it-IT"/>
-        </w:rPr>
-      </w:pPr>
-      <w:r>
-        <w:rPr>
-          <w:color w:val="000000" w:themeColor="text1"/>
-          <w:lang w:val="it-IT"/>
-        </w:rPr>
-        <w:t xml:space="preserve">    </w:t>
-      </w:r>
-      <w:r>
-        <w:rPr>
-          <w:color w:val="000000" w:themeColor="text1"/>
-          <w:lang w:val="it-IT"/>
-        </w:rPr>
-        <w:t>3. È possibile evitare le due regole precedenti, se il corpo del codice Java consiste in una singola istruzione (&lt;%=%&gt;)</w:t>
-      </w:r>
-      <w:r>
-        <w:rPr>
-          <w:color w:val="000000" w:themeColor="text1"/>
-          <w:lang w:val="it-IT"/>
-        </w:rPr>
-        <w:t>:</w:t>
-      </w:r>
-    </w:p>
-    <w:p>
-      <w:pPr>
-        <w:pStyle w:val="Nessunaspaziatura"/>
-        <w:jc w:val="both"/>
-        <w:rPr>
-          <w:lang w:val="it-IT"/>
-        </w:rPr>
-      </w:pPr>
-    </w:p>
-    <w:p>
-      <w:pPr>
-        <w:pStyle w:val="Nessunaspaziatura"/>
-        <w:jc w:val="both"/>
-        <w:rPr>
-          <w:color w:val="000000" w:themeColor="text1"/>
-          <w:sz w:val="24"/>
-          <w:szCs w:val="24"/>
-        </w:rPr>
-      </w:pPr>
-      <w:r>
-        <w:rPr>
-          <w:color w:val="000000" w:themeColor="text1"/>
-          <w:sz w:val="24"/>
-          <w:szCs w:val="24"/>
-        </w:rPr>
-        <w:t>&lt;!-Accettabile -&gt;</w:t>
-      </w:r>
-    </w:p>
-    <w:p>
-      <w:pPr>
-        <w:pStyle w:val="Nessunaspaziatura"/>
-        <w:jc w:val="both"/>
-        <w:rPr>
-          <w:color w:val="000000" w:themeColor="text1"/>
-          <w:sz w:val="24"/>
-          <w:szCs w:val="24"/>
-        </w:rPr>
-      </w:pPr>
-      <w:r>
-        <w:rPr>
-          <w:color w:val="000000" w:themeColor="text1"/>
-          <w:sz w:val="24"/>
-          <w:szCs w:val="24"/>
-        </w:rPr>
-        <w:t>&lt;% for(String par: paragraphs) {%&gt;</w:t>
-      </w:r>
-    </w:p>
-    <w:p>
-      <w:pPr>
-        <w:pStyle w:val="Nessunaspaziatura"/>
-        <w:jc w:val="both"/>
-        <w:rPr>
-          <w:color w:val="000000" w:themeColor="text1"/>
-          <w:sz w:val="24"/>
-          <w:szCs w:val="24"/>
-        </w:rPr>
-      </w:pPr>
-      <w:r>
-        <w:rPr>
-          <w:color w:val="000000" w:themeColor="text1"/>
-          <w:sz w:val="24"/>
-          <w:szCs w:val="24"/>
-        </w:rPr>
-        <w:t>&lt;p class=’item’&gt;&lt;% out.print(par); %&gt;&lt;/p&gt;</w:t>
-      </w:r>
-    </w:p>
-    <w:p>
-      <w:pPr>
-        <w:pStyle w:val="Nessunaspaziatura"/>
-        <w:jc w:val="both"/>
-        <w:rPr>
-          <w:color w:val="000000" w:themeColor="text1"/>
-          <w:sz w:val="24"/>
-          <w:szCs w:val="24"/>
-        </w:rPr>
-      </w:pPr>
-      <w:r>
-        <w:rPr>
-          <w:color w:val="000000" w:themeColor="text1"/>
-          <w:sz w:val="24"/>
-          <w:szCs w:val="24"/>
-        </w:rPr>
-        <w:t>&lt;%}%&gt;</w:t>
-      </w:r>
-    </w:p>
-    <w:p>
-      <w:pPr>
-        <w:pStyle w:val="Nessunaspaziatura"/>
-        <w:jc w:val="both"/>
-        <w:rPr>
-          <w:color w:val="000000" w:themeColor="text1"/>
-          <w:sz w:val="24"/>
-          <w:szCs w:val="24"/>
-        </w:rPr>
-      </w:pPr>
-    </w:p>
-    <w:p>
-      <w:pPr>
-        <w:pStyle w:val="Nessunaspaziatura"/>
-        <w:jc w:val="both"/>
-        <w:rPr>
-          <w:color w:val="000000" w:themeColor="text1"/>
-          <w:sz w:val="24"/>
-          <w:szCs w:val="24"/>
-        </w:rPr>
-      </w:pPr>
-      <w:r>
-        <w:rPr>
-          <w:color w:val="000000" w:themeColor="text1"/>
-          <w:sz w:val="24"/>
-          <w:szCs w:val="24"/>
-        </w:rPr>
-        <w:t>&lt;!-Non Accettabile-&gt;</w:t>
-      </w:r>
-    </w:p>
-    <w:p>
-      <w:pPr>
-        <w:pStyle w:val="Nessunaspaziatura"/>
-        <w:jc w:val="both"/>
-        <w:rPr>
-          <w:color w:val="000000" w:themeColor="text1"/>
-          <w:sz w:val="24"/>
-          <w:szCs w:val="24"/>
-        </w:rPr>
-      </w:pPr>
-      <w:r>
-        <w:rPr>
-          <w:color w:val="000000" w:themeColor="text1"/>
-          <w:sz w:val="24"/>
-          <w:szCs w:val="24"/>
-        </w:rPr>
-        <w:t>&lt;p class=’item’&gt;&lt;% List</w:t>
-      </w:r>
-      <w:r>
-        <w:rPr>
-          <w:color w:val="000000" w:themeColor="text1"/>
-          <w:sz w:val="24"/>
-          <w:szCs w:val="24"/>
-        </w:rPr>
-        <w:t>&lt;String&gt; paragraphs = getParagraphs();</w:t>
-      </w:r>
-    </w:p>
-    <w:p>
-      <w:pPr>
-        <w:pStyle w:val="Nessunaspaziatura"/>
-        <w:jc w:val="both"/>
-        <w:rPr>
-          <w:color w:val="000000" w:themeColor="text1"/>
-          <w:sz w:val="24"/>
-          <w:szCs w:val="24"/>
-        </w:rPr>
-      </w:pPr>
-      <w:r>
-        <w:rPr>
-          <w:color w:val="000000" w:themeColor="text1"/>
-          <w:sz w:val="24"/>
-          <w:szCs w:val="24"/>
-        </w:rPr>
-        <w:t>out.print(paragraphs.get(i++));%&gt;&lt;/p&gt;</w:t>
-      </w:r>
-    </w:p>
-    <w:p>
-      <w:pPr>
-        <w:pStyle w:val="Nessunaspaziatura"/>
-        <w:jc w:val="both"/>
-        <w:rPr>
-          <w:color w:val="000000" w:themeColor="text1"/>
-          <w:sz w:val="24"/>
-          <w:szCs w:val="24"/>
-        </w:rPr>
-      </w:pPr>
-    </w:p>
-    <w:p>
-      <w:pPr>
-        <w:pStyle w:val="Nessunaspaziatura"/>
-        <w:jc w:val="both"/>
-        <w:rPr>
-          <w:color w:val="000000" w:themeColor="text1"/>
-          <w:sz w:val="24"/>
-          <w:szCs w:val="24"/>
-          <w:lang w:val="it-IT"/>
-        </w:rPr>
-      </w:pPr>
-      <w:r>
-        <w:rPr>
-          <w:color w:val="000000" w:themeColor="text1"/>
-          <w:sz w:val="24"/>
-          <w:szCs w:val="24"/>
-          <w:lang w:val="it-IT"/>
-        </w:rPr>
-        <w:t>Per le Servlet è necessario far terminare il nome della classe con il suffisso Servlet.</w:t>
-      </w:r>
-    </w:p>
-    <w:p>
-      <w:pPr>
-        <w:pStyle w:val="Nessunaspaziatura"/>
-        <w:rPr>
-          <w:color w:val="000000" w:themeColor="text1"/>
-          <w:lang w:val="it-IT"/>
-        </w:rPr>
-      </w:pPr>
-    </w:p>
-    <w:p>
-      <w:pPr>
-        <w:pStyle w:val="Nessunaspaziatura"/>
-        <w:rPr>
-          <w:lang w:val="it-IT"/>
-        </w:rPr>
-      </w:pPr>
-    </w:p>
-    <w:p>
-      <w:pPr>
-        <w:pStyle w:val="Titolo3"/>
-        <w:rPr>
-          <w:color w:val="000000" w:themeColor="text1"/>
-          <w:lang w:val="it-IT"/>
-        </w:rPr>
-      </w:pPr>
-      <w:bookmarkStart w:id="13" w:name="_Toc29645258"/>
-      <w:r>
-        <w:rPr>
-          <w:color w:val="000000" w:themeColor="text1"/>
-          <w:lang w:val="it-IT"/>
-        </w:rPr>
-        <w:t>1.3.3 Pagine HTML</w:t>
-      </w:r>
-      <w:bookmarkEnd w:id="13"/>
     </w:p>
     <w:p>
       <w:pPr>
@@ -5956,7 +5940,7 @@
           <w:lang w:val="it-IT"/>
         </w:rPr>
       </w:pPr>
-      <w:bookmarkStart w:id="14" w:name="_Toc29645259"/>
+      <w:bookmarkStart w:id="13" w:name="_Toc29645259"/>
       <w:r>
         <w:rPr>
           <w:color w:val="000000" w:themeColor="text1"/>
@@ -5964,180 +5948,180 @@
         </w:rPr>
         <w:t>1.3.5 Fogli di stile CSS</w:t>
       </w:r>
+      <w:bookmarkEnd w:id="13"/>
+    </w:p>
+    <w:p>
+      <w:pPr>
+        <w:jc w:val="both"/>
+        <w:rPr>
+          <w:color w:val="000000" w:themeColor="text1"/>
+          <w:lang w:val="it-IT"/>
+        </w:rPr>
+      </w:pPr>
+      <w:r>
+        <w:rPr>
+          <w:color w:val="000000" w:themeColor="text1"/>
+          <w:lang w:val="it-IT"/>
+        </w:rPr>
+        <w:t xml:space="preserve">I fogli di stile (CSS) devono seguire le seguenti convenzioni: </w:t>
+      </w:r>
+    </w:p>
+    <w:p>
+      <w:pPr>
+        <w:jc w:val="both"/>
+        <w:rPr>
+          <w:color w:val="000000" w:themeColor="text1"/>
+          <w:lang w:val="it-IT"/>
+        </w:rPr>
+      </w:pPr>
+      <w:r>
+        <w:rPr>
+          <w:color w:val="000000" w:themeColor="text1"/>
+          <w:lang w:val="it-IT"/>
+        </w:rPr>
+        <w:t xml:space="preserve">Tutti gli stili non inline devono essere collocati in fogli di stile separati. </w:t>
+      </w:r>
+    </w:p>
+    <w:p>
+      <w:pPr>
+        <w:jc w:val="both"/>
+        <w:rPr>
+          <w:color w:val="000000" w:themeColor="text1"/>
+          <w:lang w:val="it-IT"/>
+        </w:rPr>
+      </w:pPr>
+      <w:r>
+        <w:rPr>
+          <w:color w:val="000000" w:themeColor="text1"/>
+          <w:lang w:val="it-IT"/>
+        </w:rPr>
+        <w:t xml:space="preserve">Ogni foglio di stile deve essere iniziato da un commento analogo a quello presente nei file Java. </w:t>
+      </w:r>
+      <w:r>
+        <w:rPr>
+          <w:color w:val="000000" w:themeColor="text1"/>
+          <w:lang w:val="it-IT"/>
+        </w:rPr>
+        <w:t xml:space="preserve">Ogni regola CSS deve essere formattata come segue: </w:t>
+      </w:r>
+    </w:p>
+    <w:p>
+      <w:pPr>
+        <w:jc w:val="both"/>
+        <w:rPr>
+          <w:color w:val="000000" w:themeColor="text1"/>
+          <w:lang w:val="it-IT"/>
+        </w:rPr>
+      </w:pPr>
+      <w:r>
+        <w:rPr>
+          <w:color w:val="000000" w:themeColor="text1"/>
+          <w:lang w:val="it-IT"/>
+        </w:rPr>
+        <w:t xml:space="preserve">   </w:t>
+      </w:r>
+      <w:r>
+        <w:rPr>
+          <w:color w:val="000000" w:themeColor="text1"/>
+          <w:lang w:val="it-IT"/>
+        </w:rPr>
+        <w:t xml:space="preserve">1. I selettori della regola si trovano a livello 0 di indentazione, uno per riga; </w:t>
+      </w:r>
+    </w:p>
+    <w:p>
+      <w:pPr>
+        <w:jc w:val="both"/>
+        <w:rPr>
+          <w:color w:val="000000" w:themeColor="text1"/>
+          <w:lang w:val="it-IT"/>
+        </w:rPr>
+      </w:pPr>
+      <w:r>
+        <w:rPr>
+          <w:color w:val="000000" w:themeColor="text1"/>
+          <w:lang w:val="it-IT"/>
+        </w:rPr>
+        <w:t xml:space="preserve">   </w:t>
+      </w:r>
+      <w:r>
+        <w:rPr>
+          <w:color w:val="000000" w:themeColor="text1"/>
+          <w:lang w:val="it-IT"/>
+        </w:rPr>
+        <w:t xml:space="preserve">2. L'ultimo selettore della regola è seguito da parentesi graffa aperta ({); </w:t>
+      </w:r>
+    </w:p>
+    <w:p>
+      <w:pPr>
+        <w:jc w:val="both"/>
+        <w:rPr>
+          <w:color w:val="000000" w:themeColor="text1"/>
+          <w:lang w:val="it-IT"/>
+        </w:rPr>
+      </w:pPr>
+      <w:r>
+        <w:rPr>
+          <w:color w:val="000000" w:themeColor="text1"/>
+          <w:lang w:val="it-IT"/>
+        </w:rPr>
+        <w:t xml:space="preserve">   </w:t>
+      </w:r>
+      <w:r>
+        <w:rPr>
+          <w:color w:val="000000" w:themeColor="text1"/>
+          <w:lang w:val="it-IT"/>
+        </w:rPr>
+        <w:t xml:space="preserve">3. Le proprietà che costituiscono la regola sono listate una per riga e sono indentate rispetto ai selettori; </w:t>
+      </w:r>
+    </w:p>
+    <w:p>
+      <w:pPr>
+        <w:jc w:val="both"/>
+        <w:rPr>
+          <w:color w:val="000000" w:themeColor="text1"/>
+          <w:lang w:val="it-IT"/>
+        </w:rPr>
+      </w:pPr>
+      <w:r>
+        <w:rPr>
+          <w:color w:val="000000" w:themeColor="text1"/>
+          <w:lang w:val="it-IT"/>
+        </w:rPr>
+        <w:t xml:space="preserve">   </w:t>
+      </w:r>
+      <w:r>
+        <w:rPr>
+          <w:color w:val="000000" w:themeColor="text1"/>
+          <w:lang w:val="it-IT"/>
+        </w:rPr>
+        <w:t>4. La regola è terminata da una parentesi graffa chiusa (}), collocata da sola su una riga;</w:t>
+      </w:r>
+    </w:p>
+    <w:p>
+      <w:pPr>
+        <w:pStyle w:val="Nessunaspaziatura"/>
+        <w:rPr>
+          <w:lang w:val="it-IT"/>
+        </w:rPr>
+      </w:pPr>
+    </w:p>
+    <w:p>
+      <w:pPr>
+        <w:pStyle w:val="Titolo2"/>
+        <w:rPr>
+          <w:color w:val="000000" w:themeColor="text1"/>
+          <w:lang w:val="it-IT"/>
+        </w:rPr>
+      </w:pPr>
+      <w:bookmarkStart w:id="14" w:name="_Toc29645260"/>
+      <w:r>
+        <w:rPr>
+          <w:color w:val="000000" w:themeColor="text1"/>
+          <w:lang w:val="it-IT"/>
+        </w:rPr>
+        <w:t>1.3.6 Database SQL</w:t>
+      </w:r>
       <w:bookmarkEnd w:id="14"/>
-    </w:p>
-    <w:p>
-      <w:pPr>
-        <w:jc w:val="both"/>
-        <w:rPr>
-          <w:color w:val="000000" w:themeColor="text1"/>
-          <w:lang w:val="it-IT"/>
-        </w:rPr>
-      </w:pPr>
-      <w:r>
-        <w:rPr>
-          <w:color w:val="000000" w:themeColor="text1"/>
-          <w:lang w:val="it-IT"/>
-        </w:rPr>
-        <w:t xml:space="preserve">I fogli di stile (CSS) devono seguire le seguenti convenzioni: </w:t>
-      </w:r>
-    </w:p>
-    <w:p>
-      <w:pPr>
-        <w:jc w:val="both"/>
-        <w:rPr>
-          <w:color w:val="000000" w:themeColor="text1"/>
-          <w:lang w:val="it-IT"/>
-        </w:rPr>
-      </w:pPr>
-      <w:r>
-        <w:rPr>
-          <w:color w:val="000000" w:themeColor="text1"/>
-          <w:lang w:val="it-IT"/>
-        </w:rPr>
-        <w:t xml:space="preserve">Tutti gli stili non inline devono essere collocati in fogli di stile separati. </w:t>
-      </w:r>
-    </w:p>
-    <w:p>
-      <w:pPr>
-        <w:jc w:val="both"/>
-        <w:rPr>
-          <w:color w:val="000000" w:themeColor="text1"/>
-          <w:lang w:val="it-IT"/>
-        </w:rPr>
-      </w:pPr>
-      <w:r>
-        <w:rPr>
-          <w:color w:val="000000" w:themeColor="text1"/>
-          <w:lang w:val="it-IT"/>
-        </w:rPr>
-        <w:t xml:space="preserve">Ogni foglio di stile deve essere iniziato da un commento analogo a quello presente nei file Java. </w:t>
-      </w:r>
-      <w:r>
-        <w:rPr>
-          <w:color w:val="000000" w:themeColor="text1"/>
-          <w:lang w:val="it-IT"/>
-        </w:rPr>
-        <w:t xml:space="preserve">Ogni regola CSS deve essere formattata come segue: </w:t>
-      </w:r>
-    </w:p>
-    <w:p>
-      <w:pPr>
-        <w:jc w:val="both"/>
-        <w:rPr>
-          <w:color w:val="000000" w:themeColor="text1"/>
-          <w:lang w:val="it-IT"/>
-        </w:rPr>
-      </w:pPr>
-      <w:r>
-        <w:rPr>
-          <w:color w:val="000000" w:themeColor="text1"/>
-          <w:lang w:val="it-IT"/>
-        </w:rPr>
-        <w:t xml:space="preserve">   </w:t>
-      </w:r>
-      <w:r>
-        <w:rPr>
-          <w:color w:val="000000" w:themeColor="text1"/>
-          <w:lang w:val="it-IT"/>
-        </w:rPr>
-        <w:t xml:space="preserve">1. I selettori della regola si trovano a livello 0 di indentazione, uno per riga; </w:t>
-      </w:r>
-    </w:p>
-    <w:p>
-      <w:pPr>
-        <w:jc w:val="both"/>
-        <w:rPr>
-          <w:color w:val="000000" w:themeColor="text1"/>
-          <w:lang w:val="it-IT"/>
-        </w:rPr>
-      </w:pPr>
-      <w:r>
-        <w:rPr>
-          <w:color w:val="000000" w:themeColor="text1"/>
-          <w:lang w:val="it-IT"/>
-        </w:rPr>
-        <w:t xml:space="preserve">   </w:t>
-      </w:r>
-      <w:r>
-        <w:rPr>
-          <w:color w:val="000000" w:themeColor="text1"/>
-          <w:lang w:val="it-IT"/>
-        </w:rPr>
-        <w:t xml:space="preserve">2. L'ultimo selettore della regola è seguito da parentesi graffa aperta ({); </w:t>
-      </w:r>
-    </w:p>
-    <w:p>
-      <w:pPr>
-        <w:jc w:val="both"/>
-        <w:rPr>
-          <w:color w:val="000000" w:themeColor="text1"/>
-          <w:lang w:val="it-IT"/>
-        </w:rPr>
-      </w:pPr>
-      <w:r>
-        <w:rPr>
-          <w:color w:val="000000" w:themeColor="text1"/>
-          <w:lang w:val="it-IT"/>
-        </w:rPr>
-        <w:t xml:space="preserve">   </w:t>
-      </w:r>
-      <w:r>
-        <w:rPr>
-          <w:color w:val="000000" w:themeColor="text1"/>
-          <w:lang w:val="it-IT"/>
-        </w:rPr>
-        <w:t xml:space="preserve">3. Le proprietà che costituiscono la regola sono listate una per riga e sono indentate rispetto ai selettori; </w:t>
-      </w:r>
-    </w:p>
-    <w:p>
-      <w:pPr>
-        <w:jc w:val="both"/>
-        <w:rPr>
-          <w:color w:val="000000" w:themeColor="text1"/>
-          <w:lang w:val="it-IT"/>
-        </w:rPr>
-      </w:pPr>
-      <w:r>
-        <w:rPr>
-          <w:color w:val="000000" w:themeColor="text1"/>
-          <w:lang w:val="it-IT"/>
-        </w:rPr>
-        <w:t xml:space="preserve">   </w:t>
-      </w:r>
-      <w:r>
-        <w:rPr>
-          <w:color w:val="000000" w:themeColor="text1"/>
-          <w:lang w:val="it-IT"/>
-        </w:rPr>
-        <w:t>4. La regola è terminata da una parentesi graffa chiusa (}), collocata da sola su una riga;</w:t>
-      </w:r>
-    </w:p>
-    <w:p>
-      <w:pPr>
-        <w:pStyle w:val="Nessunaspaziatura"/>
-        <w:rPr>
-          <w:lang w:val="it-IT"/>
-        </w:rPr>
-      </w:pPr>
-    </w:p>
-    <w:p>
-      <w:pPr>
-        <w:pStyle w:val="Titolo2"/>
-        <w:rPr>
-          <w:color w:val="000000" w:themeColor="text1"/>
-          <w:lang w:val="it-IT"/>
-        </w:rPr>
-      </w:pPr>
-      <w:bookmarkStart w:id="15" w:name="_Toc29645260"/>
-      <w:r>
-        <w:rPr>
-          <w:color w:val="000000" w:themeColor="text1"/>
-          <w:lang w:val="it-IT"/>
-        </w:rPr>
-        <w:t>1.3.6 Database SQL</w:t>
-      </w:r>
-      <w:bookmarkEnd w:id="15"/>
     </w:p>
     <w:p>
       <w:pPr>
@@ -6765,7 +6749,7 @@
           <w:lang w:val="it-IT"/>
         </w:rPr>
       </w:pPr>
-      <w:bookmarkStart w:id="16" w:name="_Toc29645261"/>
+      <w:bookmarkStart w:id="15" w:name="_Toc29645261"/>
       <w:r>
         <w:rPr>
           <w:color w:val="auto"/>
@@ -6774,25 +6758,25 @@
         <w:lastRenderedPageBreak/>
         <w:t>Design pattern</w:t>
       </w:r>
+      <w:bookmarkEnd w:id="15"/>
+    </w:p>
+    <w:p>
+      <w:pPr>
+        <w:pStyle w:val="Titolo3"/>
+        <w:rPr>
+          <w:color w:val="auto"/>
+          <w:lang w:val="it-IT"/>
+        </w:rPr>
+      </w:pPr>
+      <w:bookmarkStart w:id="16" w:name="_Toc29645262"/>
+      <w:r>
+        <w:rPr>
+          <w:color w:val="auto"/>
+          <w:lang w:val="it-IT"/>
+        </w:rPr>
+        <w:t>1.4.1 Singleton</w:t>
+      </w:r>
       <w:bookmarkEnd w:id="16"/>
-    </w:p>
-    <w:p>
-      <w:pPr>
-        <w:pStyle w:val="Titolo3"/>
-        <w:rPr>
-          <w:color w:val="auto"/>
-          <w:lang w:val="it-IT"/>
-        </w:rPr>
-      </w:pPr>
-      <w:bookmarkStart w:id="17" w:name="_Toc29645262"/>
-      <w:r>
-        <w:rPr>
-          <w:color w:val="auto"/>
-          <w:lang w:val="it-IT"/>
-        </w:rPr>
-        <w:t>1.4.1 Singleton</w:t>
-      </w:r>
-      <w:bookmarkEnd w:id="17"/>
     </w:p>
     <w:p>
       <w:pPr>
@@ -7227,7 +7211,7 @@
           <w:lang w:val="it-IT"/>
         </w:rPr>
       </w:pPr>
-      <w:bookmarkStart w:id="18" w:name="_Toc29645263"/>
+      <w:bookmarkStart w:id="17" w:name="_Toc29645263"/>
       <w:r>
         <w:rPr>
           <w:color w:val="auto"/>
@@ -7235,7 +7219,7 @@
         </w:rPr>
         <w:t>Definizioni, acronimi e abbreviazioni</w:t>
       </w:r>
-      <w:bookmarkEnd w:id="18"/>
+      <w:bookmarkEnd w:id="17"/>
     </w:p>
     <w:p>
       <w:pPr>
@@ -8050,16 +8034,16 @@
           <w:color w:val="auto"/>
         </w:rPr>
       </w:pPr>
-      <w:bookmarkStart w:id="19" w:name="_Toc437636271"/>
-      <w:bookmarkStart w:id="20" w:name="_Toc29645264"/>
+      <w:bookmarkStart w:id="18" w:name="_Toc437636271"/>
+      <w:bookmarkStart w:id="19" w:name="_Toc29645264"/>
       <w:r>
         <w:rPr>
           <w:color w:val="auto"/>
         </w:rPr>
         <w:t>Riferimenti</w:t>
       </w:r>
+      <w:bookmarkEnd w:id="18"/>
       <w:bookmarkEnd w:id="19"/>
-      <w:bookmarkEnd w:id="20"/>
     </w:p>
     <w:p>
       <w:pPr>
@@ -8145,7 +8129,7 @@
           <w:lang w:val="it-IT"/>
         </w:rPr>
       </w:pPr>
-      <w:bookmarkStart w:id="21" w:name="_Toc29645265"/>
+      <w:bookmarkStart w:id="20" w:name="_Toc29645265"/>
       <w:r>
         <w:rPr>
           <w:u w:val="single"/>
@@ -8160,25 +8144,25 @@
         </w:rPr>
         <w:t>Packages</w:t>
       </w:r>
+      <w:bookmarkEnd w:id="20"/>
+    </w:p>
+    <w:p>
+      <w:pPr>
+        <w:pStyle w:val="Titolo2"/>
+        <w:rPr>
+          <w:color w:val="000000" w:themeColor="text1"/>
+          <w:lang w:val="it-IT"/>
+        </w:rPr>
+      </w:pPr>
+      <w:bookmarkStart w:id="21" w:name="_Toc29645266"/>
+      <w:r>
+        <w:rPr>
+          <w:color w:val="000000" w:themeColor="text1"/>
+          <w:lang w:val="it-IT"/>
+        </w:rPr>
+        <w:t>2.1 View</w:t>
+      </w:r>
       <w:bookmarkEnd w:id="21"/>
-    </w:p>
-    <w:p>
-      <w:pPr>
-        <w:pStyle w:val="Titolo2"/>
-        <w:rPr>
-          <w:color w:val="000000" w:themeColor="text1"/>
-          <w:lang w:val="it-IT"/>
-        </w:rPr>
-      </w:pPr>
-      <w:bookmarkStart w:id="22" w:name="_Toc29645266"/>
-      <w:r>
-        <w:rPr>
-          <w:color w:val="000000" w:themeColor="text1"/>
-          <w:lang w:val="it-IT"/>
-        </w:rPr>
-        <w:t>2.1 View</w:t>
-      </w:r>
-      <w:bookmarkEnd w:id="22"/>
       <w:r>
         <w:rPr>
           <w:color w:val="000000" w:themeColor="text1"/>
@@ -8827,11 +8811,20 @@
       <w:r>
         <w:rPr>
           <w:color w:val="auto"/>
+          <w:sz w:val="24"/>
+          <w:szCs w:val="24"/>
+          <w:lang w:val="it-IT"/>
+        </w:rPr>
+        <w:t>Calendar</w:t>
+      </w:r>
+      <w:r>
+        <w:rPr>
+          <w:color w:val="auto"/>
           <w:sz w:val="22"/>
           <w:szCs w:val="22"/>
           <w:lang w:val="it-IT"/>
         </w:rPr>
-        <w:t>Calendar JSP</w:t>
+        <w:t xml:space="preserve"> JSP</w:t>
       </w:r>
       <w:r>
         <w:rPr>
@@ -8944,7 +8937,34 @@
           <w:szCs w:val="24"/>
           <w:lang w:val="it-IT"/>
         </w:rPr>
-        <w:t>RequestAccept JSP: pagina che consente l’accettazione di una prenotazione;</w:t>
+        <w:t xml:space="preserve">AcceptedRequestsList </w:t>
+      </w:r>
+      <w:r>
+        <w:rPr>
+          <w:color w:val="000000" w:themeColor="text1"/>
+          <w:sz w:val="24"/>
+          <w:szCs w:val="24"/>
+          <w:lang w:val="it-IT"/>
+        </w:rPr>
+        <w:t>JSP: pagina che consente</w:t>
+      </w:r>
+      <w:r>
+        <w:rPr>
+          <w:color w:val="000000" w:themeColor="text1"/>
+          <w:sz w:val="24"/>
+          <w:szCs w:val="24"/>
+          <w:lang w:val="it-IT"/>
+        </w:rPr>
+        <w:t xml:space="preserve"> la visualizzazione delle richieste da valutare</w:t>
+      </w:r>
+      <w:r>
+        <w:rPr>
+          <w:color w:val="000000" w:themeColor="text1"/>
+          <w:sz w:val="24"/>
+          <w:szCs w:val="24"/>
+          <w:lang w:val="it-IT"/>
+        </w:rPr>
+        <w:t>;</w:t>
       </w:r>
     </w:p>
     <w:p>
@@ -8984,6 +9004,31 @@
     <w:p>
       <w:pPr>
         <w:pStyle w:val="Nessunaspaziatura"/>
+        <w:numPr>
+          <w:ilvl w:val="0"/>
+          <w:numId w:val="16"/>
+        </w:numPr>
+        <w:jc w:val="both"/>
+        <w:rPr>
+          <w:color w:val="000000" w:themeColor="text1"/>
+          <w:sz w:val="24"/>
+          <w:szCs w:val="24"/>
+          <w:lang w:val="it-IT"/>
+        </w:rPr>
+      </w:pPr>
+      <w:r>
+        <w:rPr>
+          <w:color w:val="000000" w:themeColor="text1"/>
+          <w:sz w:val="24"/>
+          <w:szCs w:val="24"/>
+          <w:lang w:val="it-IT"/>
+        </w:rPr>
+        <w:t>RequestsList JSP: pagina che mostra le richieste di appuntamento consentendo al tutor di valutarle.</w:t>
+      </w:r>
+    </w:p>
+    <w:p>
+      <w:pPr>
+        <w:pStyle w:val="Nessunaspaziatura"/>
         <w:rPr>
           <w:color w:val="000000" w:themeColor="text1"/>
           <w:lang w:val="it-IT"/>
@@ -9138,84 +9183,12 @@
       </w:pPr>
       <w:r>
         <w:rPr>
-          <w:color w:val="000000" w:themeColor="text1"/>
-          <w:sz w:val="24"/>
-          <w:szCs w:val="24"/>
-          <w:lang w:val="it-IT"/>
-        </w:rPr>
-        <w:t>StudentsList JSP:</w:t>
-      </w:r>
-      <w:r>
-        <w:rPr>
-          <w:color w:val="auto"/>
-          <w:sz w:val="22"/>
-          <w:szCs w:val="22"/>
-          <w:lang w:val="it-IT"/>
-        </w:rPr>
-        <w:t xml:space="preserve"> </w:t>
-      </w:r>
-      <w:r>
-        <w:rPr>
-          <w:color w:val="auto"/>
-          <w:sz w:val="24"/>
-          <w:szCs w:val="24"/>
-          <w:lang w:val="it-IT"/>
-        </w:rPr>
-        <w:t xml:space="preserve">pagina che </w:t>
-      </w:r>
-      <w:r>
-        <w:rPr>
-          <w:color w:val="auto"/>
-          <w:sz w:val="24"/>
-          <w:szCs w:val="24"/>
-          <w:lang w:val="it-IT"/>
-        </w:rPr>
-        <w:t>consente la ricerca degli studenti che hanno usufruito del servizio di tutorato in un periodo di tempo specificato</w:t>
-      </w:r>
-      <w:r>
-        <w:rPr>
-          <w:color w:val="auto"/>
-          <w:sz w:val="24"/>
-          <w:szCs w:val="24"/>
-          <w:lang w:val="it-IT"/>
-        </w:rPr>
-        <w:t xml:space="preserve"> </w:t>
-      </w:r>
-      <w:r>
-        <w:rPr>
-          <w:color w:val="auto"/>
-          <w:sz w:val="24"/>
-          <w:szCs w:val="24"/>
-          <w:lang w:val="it-IT"/>
-        </w:rPr>
-        <w:t xml:space="preserve">ed </w:t>
-      </w:r>
-      <w:r>
-        <w:rPr>
-          <w:color w:val="auto"/>
-          <w:sz w:val="24"/>
-          <w:szCs w:val="24"/>
-          <w:lang w:val="it-IT"/>
-        </w:rPr>
-        <w:t>elenca tutti gli studenti trovati e</w:t>
-      </w:r>
-      <w:r>
-        <w:rPr>
-          <w:color w:val="auto"/>
-          <w:sz w:val="24"/>
-          <w:szCs w:val="24"/>
-          <w:lang w:val="it-IT"/>
-        </w:rPr>
-        <w:t>d</w:t>
-      </w:r>
-      <w:r>
-        <w:rPr>
-          <w:color w:val="auto"/>
-          <w:sz w:val="24"/>
-          <w:szCs w:val="24"/>
-          <w:lang w:val="it-IT"/>
-        </w:rPr>
-        <w:t xml:space="preserve"> i dettagli degli appuntamenti;</w:t>
+          <w:color w:val="auto"/>
+          <w:sz w:val="24"/>
+          <w:szCs w:val="24"/>
+          <w:lang w:val="it-IT"/>
+        </w:rPr>
+        <w:t>SearchStudents JSP: pagina che consente la ricerca degli studenti in un periodo di tempo;</w:t>
       </w:r>
     </w:p>
     <w:p>
@@ -9225,39 +9198,94 @@
           <w:ilvl w:val="0"/>
           <w:numId w:val="18"/>
         </w:numPr>
-        <w:rPr>
-          <w:color w:val="000000" w:themeColor="text1"/>
-          <w:sz w:val="24"/>
-          <w:szCs w:val="24"/>
-          <w:lang w:val="it-IT"/>
-        </w:rPr>
-      </w:pPr>
-      <w:r>
-        <w:rPr>
-          <w:color w:val="000000" w:themeColor="text1"/>
-          <w:sz w:val="24"/>
-          <w:szCs w:val="24"/>
-          <w:lang w:val="it-IT"/>
-        </w:rPr>
-        <w:t xml:space="preserve">TutorsList JSP: </w:t>
-      </w:r>
-      <w:r>
-        <w:rPr>
-          <w:color w:val="auto"/>
-          <w:sz w:val="24"/>
-          <w:szCs w:val="24"/>
-          <w:lang w:val="it-IT"/>
-        </w:rPr>
-        <w:t>pagina che elenca tutti i tutor trovati</w:t>
-      </w:r>
-      <w:r>
-        <w:rPr>
-          <w:color w:val="auto"/>
-          <w:sz w:val="24"/>
-          <w:szCs w:val="24"/>
-          <w:lang w:val="it-IT"/>
-        </w:rPr>
-        <w:t>;</w:t>
+        <w:jc w:val="both"/>
+        <w:rPr>
+          <w:color w:val="000000" w:themeColor="text1"/>
+          <w:sz w:val="24"/>
+          <w:szCs w:val="24"/>
+          <w:lang w:val="it-IT"/>
+        </w:rPr>
+      </w:pPr>
+      <w:r>
+        <w:rPr>
+          <w:color w:val="000000" w:themeColor="text1"/>
+          <w:sz w:val="24"/>
+          <w:szCs w:val="24"/>
+          <w:lang w:val="it-IT"/>
+        </w:rPr>
+        <w:t>StudentsList JSP:</w:t>
+      </w:r>
+      <w:r>
+        <w:rPr>
+          <w:color w:val="auto"/>
+          <w:sz w:val="22"/>
+          <w:szCs w:val="22"/>
+          <w:lang w:val="it-IT"/>
+        </w:rPr>
+        <w:t xml:space="preserve"> </w:t>
+      </w:r>
+      <w:r>
+        <w:rPr>
+          <w:color w:val="auto"/>
+          <w:sz w:val="24"/>
+          <w:szCs w:val="24"/>
+          <w:lang w:val="it-IT"/>
+        </w:rPr>
+        <w:t xml:space="preserve">pagina che </w:t>
+      </w:r>
+      <w:r>
+        <w:rPr>
+          <w:color w:val="auto"/>
+          <w:sz w:val="24"/>
+          <w:szCs w:val="24"/>
+          <w:lang w:val="it-IT"/>
+        </w:rPr>
+        <w:t>consente la ricerca degli studenti che hanno usufruito del servizio di tutorato in un periodo di tempo specificato</w:t>
+      </w:r>
+      <w:r>
+        <w:rPr>
+          <w:color w:val="auto"/>
+          <w:sz w:val="24"/>
+          <w:szCs w:val="24"/>
+          <w:lang w:val="it-IT"/>
+        </w:rPr>
+        <w:t xml:space="preserve"> </w:t>
+      </w:r>
+      <w:r>
+        <w:rPr>
+          <w:color w:val="auto"/>
+          <w:sz w:val="24"/>
+          <w:szCs w:val="24"/>
+          <w:lang w:val="it-IT"/>
+        </w:rPr>
+        <w:t xml:space="preserve">ed </w:t>
+      </w:r>
+      <w:r>
+        <w:rPr>
+          <w:color w:val="auto"/>
+          <w:sz w:val="24"/>
+          <w:szCs w:val="24"/>
+          <w:lang w:val="it-IT"/>
+        </w:rPr>
+        <w:t>elenca tutti gli studenti trovati e</w:t>
+      </w:r>
+      <w:r>
+        <w:rPr>
+          <w:color w:val="auto"/>
+          <w:sz w:val="24"/>
+          <w:szCs w:val="24"/>
+          <w:lang w:val="it-IT"/>
+        </w:rPr>
+        <w:t>d</w:t>
+      </w:r>
+      <w:r>
+        <w:rPr>
+          <w:color w:val="auto"/>
+          <w:sz w:val="24"/>
+          <w:szCs w:val="24"/>
+          <w:lang w:val="it-IT"/>
+        </w:rPr>
+        <w:t xml:space="preserve"> i dettagli degli appuntamenti;</w:t>
       </w:r>
     </w:p>
     <w:p>
@@ -9269,6 +9297,48 @@
         </w:numPr>
         <w:rPr>
           <w:color w:val="000000" w:themeColor="text1"/>
+          <w:sz w:val="24"/>
+          <w:szCs w:val="24"/>
+          <w:lang w:val="it-IT"/>
+        </w:rPr>
+      </w:pPr>
+      <w:r>
+        <w:rPr>
+          <w:color w:val="000000" w:themeColor="text1"/>
+          <w:sz w:val="24"/>
+          <w:szCs w:val="24"/>
+          <w:lang w:val="it-IT"/>
+        </w:rPr>
+        <w:t xml:space="preserve">TutorsList JSP: </w:t>
+      </w:r>
+      <w:r>
+        <w:rPr>
+          <w:color w:val="auto"/>
+          <w:sz w:val="24"/>
+          <w:szCs w:val="24"/>
+          <w:lang w:val="it-IT"/>
+        </w:rPr>
+        <w:t>pagina che elenca tutti i tutor trovati</w:t>
+      </w:r>
+      <w:r>
+        <w:rPr>
+          <w:color w:val="auto"/>
+          <w:sz w:val="24"/>
+          <w:szCs w:val="24"/>
+          <w:lang w:val="it-IT"/>
+        </w:rPr>
+        <w:t>;</w:t>
+      </w:r>
+    </w:p>
+    <w:p>
+      <w:pPr>
+        <w:pStyle w:val="Nessunaspaziatura"/>
+        <w:numPr>
+          <w:ilvl w:val="0"/>
+          <w:numId w:val="18"/>
+        </w:numPr>
+        <w:rPr>
+          <w:color w:val="000000" w:themeColor="text1"/>
           <w:lang w:val="it-IT"/>
         </w:rPr>
       </w:pPr>
@@ -9388,6 +9458,142 @@
           <w:lang w:val="it-IT"/>
         </w:rPr>
       </w:pPr>
+    </w:p>
+    <w:p>
+      <w:pPr>
+        <w:pStyle w:val="Nessunaspaziatura"/>
+        <w:rPr>
+          <w:lang w:val="it-IT"/>
+        </w:rPr>
+      </w:pPr>
+    </w:p>
+    <w:p>
+      <w:pPr>
+        <w:pStyle w:val="Nessunaspaziatura"/>
+        <w:rPr>
+          <w:lang w:val="it-IT"/>
+        </w:rPr>
+      </w:pPr>
+    </w:p>
+    <w:p>
+      <w:pPr>
+        <w:pStyle w:val="Nessunaspaziatura"/>
+        <w:rPr>
+          <w:lang w:val="it-IT"/>
+        </w:rPr>
+      </w:pPr>
+    </w:p>
+    <w:p>
+      <w:pPr>
+        <w:pStyle w:val="Nessunaspaziatura"/>
+        <w:rPr>
+          <w:lang w:val="it-IT"/>
+        </w:rPr>
+      </w:pPr>
+    </w:p>
+    <w:p>
+      <w:pPr>
+        <w:pStyle w:val="Nessunaspaziatura"/>
+        <w:rPr>
+          <w:lang w:val="it-IT"/>
+        </w:rPr>
+      </w:pPr>
+    </w:p>
+    <w:p>
+      <w:pPr>
+        <w:pStyle w:val="Nessunaspaziatura"/>
+        <w:rPr>
+          <w:lang w:val="it-IT"/>
+        </w:rPr>
+      </w:pPr>
+    </w:p>
+    <w:p>
+      <w:pPr>
+        <w:pStyle w:val="Nessunaspaziatura"/>
+        <w:rPr>
+          <w:lang w:val="it-IT"/>
+        </w:rPr>
+      </w:pPr>
+    </w:p>
+    <w:p>
+      <w:pPr>
+        <w:pStyle w:val="Nessunaspaziatura"/>
+        <w:rPr>
+          <w:lang w:val="it-IT"/>
+        </w:rPr>
+      </w:pPr>
+    </w:p>
+    <w:p>
+      <w:pPr>
+        <w:pStyle w:val="Nessunaspaziatura"/>
+        <w:rPr>
+          <w:lang w:val="it-IT"/>
+        </w:rPr>
+      </w:pPr>
+    </w:p>
+    <w:p>
+      <w:pPr>
+        <w:pStyle w:val="Nessunaspaziatura"/>
+        <w:rPr>
+          <w:lang w:val="it-IT"/>
+        </w:rPr>
+      </w:pPr>
+    </w:p>
+    <w:p>
+      <w:pPr>
+        <w:pStyle w:val="Nessunaspaziatura"/>
+        <w:rPr>
+          <w:lang w:val="it-IT"/>
+        </w:rPr>
+      </w:pPr>
+    </w:p>
+    <w:p>
+      <w:pPr>
+        <w:pStyle w:val="Nessunaspaziatura"/>
+        <w:rPr>
+          <w:lang w:val="it-IT"/>
+        </w:rPr>
+      </w:pPr>
+    </w:p>
+    <w:p>
+      <w:pPr>
+        <w:pStyle w:val="Nessunaspaziatura"/>
+        <w:rPr>
+          <w:lang w:val="it-IT"/>
+        </w:rPr>
+      </w:pPr>
+    </w:p>
+    <w:p>
+      <w:pPr>
+        <w:pStyle w:val="Nessunaspaziatura"/>
+        <w:rPr>
+          <w:lang w:val="it-IT"/>
+        </w:rPr>
+      </w:pPr>
+    </w:p>
+    <w:p>
+      <w:pPr>
+        <w:pStyle w:val="Nessunaspaziatura"/>
+        <w:rPr>
+          <w:lang w:val="it-IT"/>
+        </w:rPr>
+      </w:pPr>
+    </w:p>
+    <w:p>
+      <w:pPr>
+        <w:pStyle w:val="Nessunaspaziatura"/>
+        <w:rPr>
+          <w:lang w:val="it-IT"/>
+        </w:rPr>
+      </w:pPr>
+    </w:p>
+    <w:p>
+      <w:pPr>
+        <w:pStyle w:val="Nessunaspaziatura"/>
+        <w:rPr>
+          <w:lang w:val="it-IT"/>
+        </w:rPr>
+      </w:pPr>
       <w:r>
         <w:rPr>
           <w:noProof/>
@@ -9395,12 +9601,11 @@
           <w:sz w:val="24"/>
           <w:szCs w:val="24"/>
         </w:rPr>
-        <w:lastRenderedPageBreak/>
         <w:drawing>
-          <wp:inline distT="0" distB="0" distL="0" distR="0" wp14:anchorId="04A26E88" wp14:editId="6676FF6A">
-            <wp:extent cx="5753100" cy="3552825"/>
+          <wp:inline distT="0" distB="0" distL="0" distR="0" wp14:anchorId="5FB5D865" wp14:editId="5E3B9220">
+            <wp:extent cx="5753100" cy="3495675"/>
             <wp:effectExtent l="0" t="0" r="0" b="9525"/>
-            <wp:docPr id="1" name="Immagine 1"/>
+            <wp:docPr id="4" name="Immagine 4"/>
             <wp:cNvGraphicFramePr>
               <a:graphicFrameLocks xmlns:a="http://schemas.openxmlformats.org/drawingml/2006/main" noChangeAspect="1"/>
             </wp:cNvGraphicFramePr>
@@ -9429,7 +9634,7 @@
                   <pic:spPr bwMode="auto">
                     <a:xfrm>
                       <a:off x="0" y="0"/>
-                      <a:ext cx="5753100" cy="3552825"/>
+                      <a:ext cx="5753100" cy="3495675"/>
                     </a:xfrm>
                     <a:prstGeom prst="rect">
                       <a:avLst/>
@@ -9616,45 +9821,13 @@
     </w:p>
     <w:p>
       <w:pPr>
-        <w:pStyle w:val="Nessunaspaziatura"/>
-        <w:rPr>
-          <w:lang w:val="it-IT"/>
-        </w:rPr>
-      </w:pPr>
-    </w:p>
-    <w:p>
-      <w:pPr>
-        <w:pStyle w:val="Nessunaspaziatura"/>
-        <w:rPr>
-          <w:lang w:val="it-IT"/>
-        </w:rPr>
-      </w:pPr>
-    </w:p>
-    <w:p>
-      <w:pPr>
-        <w:pStyle w:val="Nessunaspaziatura"/>
-        <w:rPr>
-          <w:lang w:val="it-IT"/>
-        </w:rPr>
-      </w:pPr>
-    </w:p>
-    <w:p>
-      <w:pPr>
-        <w:pStyle w:val="Nessunaspaziatura"/>
-        <w:rPr>
-          <w:lang w:val="it-IT"/>
-        </w:rPr>
-      </w:pPr>
-    </w:p>
-    <w:p>
-      <w:pPr>
         <w:pStyle w:val="Titolo2"/>
         <w:rPr>
           <w:color w:val="000000" w:themeColor="text1"/>
           <w:lang w:val="it-IT"/>
         </w:rPr>
       </w:pPr>
-      <w:bookmarkStart w:id="23" w:name="_Toc29645267"/>
+      <w:bookmarkStart w:id="22" w:name="_Toc29645267"/>
       <w:r>
         <w:rPr>
           <w:color w:val="000000" w:themeColor="text1"/>
@@ -9676,7 +9849,7 @@
         </w:rPr>
         <w:t xml:space="preserve"> Model</w:t>
       </w:r>
-      <w:bookmarkEnd w:id="23"/>
+      <w:bookmarkEnd w:id="22"/>
     </w:p>
     <w:p>
       <w:pPr>
@@ -9777,25 +9950,7 @@
           <w:szCs w:val="24"/>
           <w:lang w:val="it-IT"/>
         </w:rPr>
-        <w:t>Tutor</w:t>
-      </w:r>
-      <w:r>
-        <w:rPr>
-          <w:color w:val="000000" w:themeColor="text1"/>
-          <w:sz w:val="24"/>
-          <w:szCs w:val="24"/>
-          <w:lang w:val="it-IT"/>
-        </w:rPr>
-        <w:t xml:space="preserve">, </w:t>
-      </w:r>
-      <w:r>
-        <w:rPr>
-          <w:color w:val="000000" w:themeColor="text1"/>
-          <w:sz w:val="24"/>
-          <w:szCs w:val="24"/>
-          <w:lang w:val="it-IT"/>
-        </w:rPr>
-        <w:t>CommissioneTutorato, Request, Appointment, ActivityTutor, Register, WorkDay.</w:t>
+        <w:t>Tutor, Request, Appointment, ActivityTutor, Register.</w:t>
       </w:r>
     </w:p>
     <w:p>
@@ -9831,10 +9986,10 @@
         </w:rPr>
         <w:lastRenderedPageBreak/>
         <w:drawing>
-          <wp:inline distT="0" distB="0" distL="0" distR="0" wp14:anchorId="154CC9D7" wp14:editId="0B01B5EC">
-            <wp:extent cx="5276850" cy="7364874"/>
-            <wp:effectExtent l="0" t="0" r="0" b="7620"/>
-            <wp:docPr id="5" name="Immagine 5"/>
+          <wp:inline distT="0" distB="0" distL="0" distR="0" wp14:anchorId="6F28AA40" wp14:editId="7F982ECD">
+            <wp:extent cx="5753100" cy="6781800"/>
+            <wp:effectExtent l="0" t="0" r="0" b="0"/>
+            <wp:docPr id="11" name="Immagine 11"/>
             <wp:cNvGraphicFramePr>
               <a:graphicFrameLocks xmlns:a="http://schemas.openxmlformats.org/drawingml/2006/main" noChangeAspect="1"/>
             </wp:cNvGraphicFramePr>
@@ -9842,7 +9997,7 @@
               <a:graphicData uri="http://schemas.openxmlformats.org/drawingml/2006/picture">
                 <pic:pic xmlns:pic="http://schemas.openxmlformats.org/drawingml/2006/picture">
                   <pic:nvPicPr>
-                    <pic:cNvPr id="0" name="Picture 2"/>
+                    <pic:cNvPr id="0" name="Picture 3"/>
                     <pic:cNvPicPr>
                       <a:picLocks noChangeAspect="1" noChangeArrowheads="1"/>
                     </pic:cNvPicPr>
@@ -9863,7 +10018,7 @@
                   <pic:spPr bwMode="auto">
                     <a:xfrm>
                       <a:off x="0" y="0"/>
-                      <a:ext cx="5288008" cy="7380447"/>
+                      <a:ext cx="5753100" cy="6781800"/>
                     </a:xfrm>
                     <a:prstGeom prst="rect">
                       <a:avLst/>
@@ -9879,6 +10034,116 @@
           </wp:inline>
         </w:drawing>
       </w:r>
+      <w:bookmarkStart w:id="23" w:name="_GoBack"/>
+      <w:bookmarkEnd w:id="23"/>
+    </w:p>
+    <w:p>
+      <w:pPr>
+        <w:pStyle w:val="Nessunaspaziatura"/>
+        <w:jc w:val="both"/>
+        <w:rPr>
+          <w:color w:val="000000" w:themeColor="text1"/>
+          <w:sz w:val="24"/>
+          <w:szCs w:val="24"/>
+          <w:lang w:val="it-IT"/>
+        </w:rPr>
+      </w:pPr>
+    </w:p>
+    <w:p>
+      <w:pPr>
+        <w:pStyle w:val="Nessunaspaziatura"/>
+        <w:jc w:val="both"/>
+        <w:rPr>
+          <w:color w:val="000000" w:themeColor="text1"/>
+          <w:sz w:val="24"/>
+          <w:szCs w:val="24"/>
+          <w:lang w:val="it-IT"/>
+        </w:rPr>
+      </w:pPr>
+    </w:p>
+    <w:p>
+      <w:pPr>
+        <w:pStyle w:val="Nessunaspaziatura"/>
+        <w:jc w:val="both"/>
+        <w:rPr>
+          <w:color w:val="000000" w:themeColor="text1"/>
+          <w:sz w:val="24"/>
+          <w:szCs w:val="24"/>
+          <w:lang w:val="it-IT"/>
+        </w:rPr>
+      </w:pPr>
+    </w:p>
+    <w:p>
+      <w:pPr>
+        <w:pStyle w:val="Nessunaspaziatura"/>
+        <w:jc w:val="both"/>
+        <w:rPr>
+          <w:color w:val="000000" w:themeColor="text1"/>
+          <w:sz w:val="24"/>
+          <w:szCs w:val="24"/>
+          <w:lang w:val="it-IT"/>
+        </w:rPr>
+      </w:pPr>
+    </w:p>
+    <w:p>
+      <w:pPr>
+        <w:pStyle w:val="Nessunaspaziatura"/>
+        <w:jc w:val="both"/>
+        <w:rPr>
+          <w:color w:val="000000" w:themeColor="text1"/>
+          <w:sz w:val="24"/>
+          <w:szCs w:val="24"/>
+          <w:lang w:val="it-IT"/>
+        </w:rPr>
+      </w:pPr>
+    </w:p>
+    <w:p>
+      <w:pPr>
+        <w:pStyle w:val="Nessunaspaziatura"/>
+        <w:jc w:val="both"/>
+        <w:rPr>
+          <w:color w:val="000000" w:themeColor="text1"/>
+          <w:sz w:val="24"/>
+          <w:szCs w:val="24"/>
+          <w:lang w:val="it-IT"/>
+        </w:rPr>
+      </w:pPr>
+    </w:p>
+    <w:p>
+      <w:pPr>
+        <w:pStyle w:val="Nessunaspaziatura"/>
+        <w:jc w:val="both"/>
+        <w:rPr>
+          <w:color w:val="000000" w:themeColor="text1"/>
+          <w:sz w:val="24"/>
+          <w:szCs w:val="24"/>
+          <w:lang w:val="it-IT"/>
+        </w:rPr>
+      </w:pPr>
+    </w:p>
+    <w:p>
+      <w:pPr>
+        <w:pStyle w:val="Nessunaspaziatura"/>
+        <w:jc w:val="both"/>
+        <w:rPr>
+          <w:color w:val="000000" w:themeColor="text1"/>
+          <w:sz w:val="24"/>
+          <w:szCs w:val="24"/>
+          <w:lang w:val="it-IT"/>
+        </w:rPr>
+      </w:pPr>
+    </w:p>
+    <w:p>
+      <w:pPr>
+        <w:pStyle w:val="Nessunaspaziatura"/>
+        <w:jc w:val="both"/>
+        <w:rPr>
+          <w:color w:val="000000" w:themeColor="text1"/>
+          <w:sz w:val="24"/>
+          <w:szCs w:val="24"/>
+          <w:lang w:val="it-IT"/>
+        </w:rPr>
+      </w:pPr>
     </w:p>
     <w:p>
       <w:pPr>
@@ -9894,6 +10159,7 @@
           <w:color w:val="000000" w:themeColor="text1"/>
           <w:lang w:val="it-IT"/>
         </w:rPr>
+        <w:lastRenderedPageBreak/>
         <w:t>2.3 Controller</w:t>
       </w:r>
       <w:bookmarkEnd w:id="24"/>
@@ -9978,6 +10244,13 @@
         </w:rPr>
         <w:t xml:space="preserve"> di tutorato;</w:t>
       </w:r>
+      <w:r>
+        <w:rPr>
+          <w:color w:val="000000" w:themeColor="text1"/>
+          <w:lang w:val="it-IT"/>
+        </w:rPr>
+        <w:t>*</w:t>
+      </w:r>
     </w:p>
     <w:p>
       <w:pPr>
@@ -10013,6 +10286,13 @@
         </w:rPr>
         <w:t>: si occupa di gestire la registrazione/modifica di un appuntamento;</w:t>
       </w:r>
+      <w:r>
+        <w:rPr>
+          <w:color w:val="000000" w:themeColor="text1"/>
+          <w:lang w:val="it-IT"/>
+        </w:rPr>
+        <w:t>*</w:t>
+      </w:r>
     </w:p>
     <w:p>
       <w:pPr>
@@ -10032,7 +10312,6 @@
           <w:color w:val="000000" w:themeColor="text1"/>
           <w:lang w:val="it-IT"/>
         </w:rPr>
-        <w:lastRenderedPageBreak/>
         <w:t xml:space="preserve">CalendarServlet: </w:t>
       </w:r>
       <w:r>
@@ -10041,7 +10320,23 @@
           <w:szCs w:val="24"/>
           <w:lang w:val="it-IT"/>
         </w:rPr>
-        <w:t>Permette al sistema di ricercare le richieste di appuntamento e visualizzarle in un calendario.</w:t>
+        <w:t>p</w:t>
+      </w:r>
+      <w:r>
+        <w:rPr>
+          <w:color w:val="auto"/>
+          <w:szCs w:val="24"/>
+          <w:lang w:val="it-IT"/>
+        </w:rPr>
+        <w:t>ermette al sistema di ricercare le richieste di appuntamento e visualizzarle in un calendario.</w:t>
+      </w:r>
+      <w:r>
+        <w:rPr>
+          <w:color w:val="auto"/>
+          <w:szCs w:val="24"/>
+          <w:lang w:val="it-IT"/>
+        </w:rPr>
+        <w:t>*</w:t>
       </w:r>
     </w:p>
     <w:p>
@@ -10059,38 +10354,19 @@
       </w:pPr>
       <w:r>
         <w:rPr>
-          <w:color w:val="000000" w:themeColor="text1"/>
-          <w:lang w:val="it-IT"/>
-        </w:rPr>
-        <w:t>Register</w:t>
-      </w:r>
-      <w:r>
-        <w:rPr>
-          <w:color w:val="000000" w:themeColor="text1"/>
-          <w:lang w:val="it-IT"/>
-        </w:rPr>
-        <w:t>Servlet</w:t>
-      </w:r>
-      <w:r>
-        <w:rPr>
-          <w:color w:val="000000" w:themeColor="text1"/>
-          <w:lang w:val="it-IT"/>
-        </w:rPr>
-        <w:t xml:space="preserve">: gestisce la </w:t>
-      </w:r>
-      <w:r>
-        <w:rPr>
-          <w:color w:val="000000" w:themeColor="text1"/>
-          <w:lang w:val="it-IT"/>
-        </w:rPr>
-        <w:t>g</w:t>
-      </w:r>
-      <w:r>
-        <w:rPr>
-          <w:color w:val="000000" w:themeColor="text1"/>
-          <w:lang w:val="it-IT"/>
-        </w:rPr>
-        <w:t>enerazione di un file contenente le informazioni del registro di tutorato;</w:t>
+          <w:color w:val="auto"/>
+          <w:szCs w:val="24"/>
+          <w:lang w:val="it-IT"/>
+        </w:rPr>
+        <w:t>LoginServlet: gestisce l’accesso degli utenti alla piattaforma;</w:t>
+      </w:r>
+      <w:r>
+        <w:rPr>
+          <w:color w:val="auto"/>
+          <w:szCs w:val="24"/>
+          <w:lang w:val="it-IT"/>
+        </w:rPr>
+        <w:t>*</w:t>
       </w:r>
     </w:p>
     <w:p>
@@ -10108,38 +10384,19 @@
       </w:pPr>
       <w:r>
         <w:rPr>
-          <w:color w:val="000000" w:themeColor="text1"/>
-          <w:lang w:val="it-IT"/>
-        </w:rPr>
-        <w:t xml:space="preserve">RegistrationServlet: si occupa di gestire la </w:t>
-      </w:r>
-      <w:r>
-        <w:rPr>
-          <w:color w:val="000000" w:themeColor="text1"/>
-          <w:lang w:val="it-IT"/>
-        </w:rPr>
-        <w:t>r</w:t>
-      </w:r>
-      <w:r>
-        <w:rPr>
-          <w:color w:val="000000" w:themeColor="text1"/>
-          <w:lang w:val="it-IT"/>
-        </w:rPr>
-        <w:t xml:space="preserve">egistrazione di un nuovo </w:t>
-      </w:r>
-      <w:r>
-        <w:rPr>
-          <w:color w:val="000000" w:themeColor="text1"/>
-          <w:lang w:val="it-IT"/>
-        </w:rPr>
-        <w:t>u</w:t>
-      </w:r>
-      <w:r>
-        <w:rPr>
-          <w:color w:val="000000" w:themeColor="text1"/>
-          <w:lang w:val="it-IT"/>
-        </w:rPr>
-        <w:t>tente;</w:t>
+          <w:color w:val="auto"/>
+          <w:szCs w:val="24"/>
+          <w:lang w:val="it-IT"/>
+        </w:rPr>
+        <w:t>LogoutServlet: gestisce il logout degli utenti dalla piattaforma;</w:t>
+      </w:r>
+      <w:r>
+        <w:rPr>
+          <w:color w:val="auto"/>
+          <w:szCs w:val="24"/>
+          <w:lang w:val="it-IT"/>
+        </w:rPr>
+        <w:t>*</w:t>
       </w:r>
     </w:p>
     <w:p>
@@ -10160,42 +10417,42 @@
           <w:color w:val="000000" w:themeColor="text1"/>
           <w:lang w:val="it-IT"/>
         </w:rPr>
-        <w:t>Request</w:t>
-      </w:r>
-      <w:r>
-        <w:rPr>
-          <w:color w:val="000000" w:themeColor="text1"/>
-          <w:lang w:val="it-IT"/>
-        </w:rPr>
-        <w:t>Servlet</w:t>
-      </w:r>
-      <w:r>
-        <w:rPr>
-          <w:color w:val="000000" w:themeColor="text1"/>
-          <w:lang w:val="it-IT"/>
-        </w:rPr>
-        <w:t xml:space="preserve">: </w:t>
-      </w:r>
-      <w:r>
-        <w:rPr>
-          <w:color w:val="000000" w:themeColor="text1"/>
-          <w:lang w:val="it-IT"/>
-        </w:rPr>
-        <w:t>gestisce la registrazione/modifica di una richiesta</w:t>
-      </w:r>
-      <w:r>
-        <w:rPr>
-          <w:color w:val="000000" w:themeColor="text1"/>
-          <w:lang w:val="it-IT"/>
-        </w:rPr>
-        <w:t xml:space="preserve"> di appuntamento</w:t>
-      </w:r>
-      <w:r>
-        <w:rPr>
-          <w:color w:val="000000" w:themeColor="text1"/>
-          <w:lang w:val="it-IT"/>
-        </w:rPr>
-        <w:t>;</w:t>
+        <w:t xml:space="preserve">RegistrationServlet: si occupa di gestire la </w:t>
+      </w:r>
+      <w:r>
+        <w:rPr>
+          <w:color w:val="000000" w:themeColor="text1"/>
+          <w:lang w:val="it-IT"/>
+        </w:rPr>
+        <w:t>r</w:t>
+      </w:r>
+      <w:r>
+        <w:rPr>
+          <w:color w:val="000000" w:themeColor="text1"/>
+          <w:lang w:val="it-IT"/>
+        </w:rPr>
+        <w:t xml:space="preserve">egistrazione di un nuovo </w:t>
+      </w:r>
+      <w:r>
+        <w:rPr>
+          <w:color w:val="000000" w:themeColor="text1"/>
+          <w:lang w:val="it-IT"/>
+        </w:rPr>
+        <w:t>u</w:t>
+      </w:r>
+      <w:r>
+        <w:rPr>
+          <w:color w:val="000000" w:themeColor="text1"/>
+          <w:lang w:val="it-IT"/>
+        </w:rPr>
+        <w:t>tente;</w:t>
+      </w:r>
+      <w:r>
+        <w:rPr>
+          <w:color w:val="000000" w:themeColor="text1"/>
+          <w:lang w:val="it-IT"/>
+        </w:rPr>
+        <w:t>*</w:t>
       </w:r>
     </w:p>
     <w:p>
@@ -10216,7 +10473,7 @@
           <w:color w:val="000000" w:themeColor="text1"/>
           <w:lang w:val="it-IT"/>
         </w:rPr>
-        <w:t>ShowActivity</w:t>
+        <w:t>Request</w:t>
       </w:r>
       <w:r>
         <w:rPr>
@@ -10230,14 +10487,35 @@
           <w:color w:val="000000" w:themeColor="text1"/>
           <w:lang w:val="it-IT"/>
         </w:rPr>
-        <w:t>:</w:t>
-      </w:r>
-      <w:r>
-        <w:rPr>
-          <w:color w:val="000000" w:themeColor="text1"/>
-          <w:lang w:val="it-IT"/>
-        </w:rPr>
-        <w:t xml:space="preserve"> gestisce la visualizzazione dei dettagli di un’attività di tutorato;</w:t>
+        <w:t xml:space="preserve">: </w:t>
+      </w:r>
+      <w:r>
+        <w:rPr>
+          <w:color w:val="000000" w:themeColor="text1"/>
+          <w:lang w:val="it-IT"/>
+        </w:rPr>
+        <w:t>gestisce la registrazione/modifica di una richiesta</w:t>
+      </w:r>
+      <w:r>
+        <w:rPr>
+          <w:color w:val="000000" w:themeColor="text1"/>
+          <w:lang w:val="it-IT"/>
+        </w:rPr>
+        <w:t xml:space="preserve"> di appuntamento</w:t>
+      </w:r>
+      <w:r>
+        <w:rPr>
+          <w:color w:val="000000" w:themeColor="text1"/>
+          <w:lang w:val="it-IT"/>
+        </w:rPr>
+        <w:t>;</w:t>
+      </w:r>
+      <w:r>
+        <w:rPr>
+          <w:color w:val="000000" w:themeColor="text1"/>
+          <w:lang w:val="it-IT"/>
+        </w:rPr>
+        <w:t>*</w:t>
       </w:r>
     </w:p>
     <w:p>
@@ -10258,7 +10536,7 @@
           <w:color w:val="000000" w:themeColor="text1"/>
           <w:lang w:val="it-IT"/>
         </w:rPr>
-        <w:t>ShowAppointment</w:t>
+        <w:t>ShowActivity</w:t>
       </w:r>
       <w:r>
         <w:rPr>
@@ -10279,7 +10557,14 @@
           <w:color w:val="000000" w:themeColor="text1"/>
           <w:lang w:val="it-IT"/>
         </w:rPr>
-        <w:t xml:space="preserve"> gestisce la visualizzazione dei dettagli di un appuntamento;</w:t>
+        <w:t xml:space="preserve"> gestisce la visualizzazione dei dettagli di un’attività di tutorato;</w:t>
+      </w:r>
+      <w:r>
+        <w:rPr>
+          <w:color w:val="000000" w:themeColor="text1"/>
+          <w:lang w:val="it-IT"/>
+        </w:rPr>
+        <w:t>*</w:t>
       </w:r>
     </w:p>
     <w:p>
@@ -10300,7 +10585,35 @@
           <w:color w:val="000000" w:themeColor="text1"/>
           <w:lang w:val="it-IT"/>
         </w:rPr>
-        <w:t>CalendarServlet: gestisce la visualizzazione e la prenotazione di appuntamenti;</w:t>
+        <w:t>ShowAppointment</w:t>
+      </w:r>
+      <w:r>
+        <w:rPr>
+          <w:color w:val="000000" w:themeColor="text1"/>
+          <w:lang w:val="it-IT"/>
+        </w:rPr>
+        <w:t>Servlet</w:t>
+      </w:r>
+      <w:r>
+        <w:rPr>
+          <w:color w:val="000000" w:themeColor="text1"/>
+          <w:lang w:val="it-IT"/>
+        </w:rPr>
+        <w:t>:</w:t>
+      </w:r>
+      <w:r>
+        <w:rPr>
+          <w:color w:val="000000" w:themeColor="text1"/>
+          <w:lang w:val="it-IT"/>
+        </w:rPr>
+        <w:t xml:space="preserve"> gestisce la visualizzazione dei dettagli di un appuntamento;</w:t>
+      </w:r>
+      <w:r>
+        <w:rPr>
+          <w:color w:val="000000" w:themeColor="text1"/>
+          <w:lang w:val="it-IT"/>
+        </w:rPr>
+        <w:t>*</w:t>
       </w:r>
     </w:p>
     <w:p>
@@ -10344,6 +10657,13 @@
         </w:rPr>
         <w:t xml:space="preserve"> gestisce la visualizzazione dei dettagli del registro di un tutor;</w:t>
       </w:r>
+      <w:r>
+        <w:rPr>
+          <w:color w:val="000000" w:themeColor="text1"/>
+          <w:lang w:val="it-IT"/>
+        </w:rPr>
+        <w:t>*</w:t>
+      </w:r>
     </w:p>
     <w:p>
       <w:pPr>
@@ -10386,6 +10706,13 @@
         </w:rPr>
         <w:t xml:space="preserve"> si occupa di gestire la visualizzazione dei dettagli di una richiesta;</w:t>
       </w:r>
+      <w:r>
+        <w:rPr>
+          <w:color w:val="000000" w:themeColor="text1"/>
+          <w:lang w:val="it-IT"/>
+        </w:rPr>
+        <w:t>*</w:t>
+      </w:r>
     </w:p>
     <w:p>
       <w:pPr>
@@ -10405,7 +10732,28 @@
           <w:color w:val="000000" w:themeColor="text1"/>
           <w:lang w:val="it-IT"/>
         </w:rPr>
-        <w:t>StudentServlet: si occupa di gestire la ricerca degli studenti e di visualizzarli in un elenco;</w:t>
+        <w:t>Student</w:t>
+      </w:r>
+      <w:r>
+        <w:rPr>
+          <w:color w:val="000000" w:themeColor="text1"/>
+          <w:lang w:val="it-IT"/>
+        </w:rPr>
+        <w:t>s</w:t>
+      </w:r>
+      <w:r>
+        <w:rPr>
+          <w:color w:val="000000" w:themeColor="text1"/>
+          <w:lang w:val="it-IT"/>
+        </w:rPr>
+        <w:t>Servlet: si occupa di gestire la ricerca degli studenti e di visualizzarli in un elenco;</w:t>
+      </w:r>
+      <w:r>
+        <w:rPr>
+          <w:color w:val="000000" w:themeColor="text1"/>
+          <w:lang w:val="it-IT"/>
+        </w:rPr>
+        <w:t>*</w:t>
       </w:r>
     </w:p>
     <w:p>
@@ -10435,6 +10783,13 @@
         </w:rPr>
         <w:t>: si occupa di gestire la ricercar dei tutor e di visualizzarli in un elenco;</w:t>
       </w:r>
+      <w:r>
+        <w:rPr>
+          <w:color w:val="000000" w:themeColor="text1"/>
+          <w:lang w:val="it-IT"/>
+        </w:rPr>
+        <w:t>*</w:t>
+      </w:r>
     </w:p>
     <w:p>
       <w:pPr>
@@ -10569,10 +10924,10 @@
           <w:lang w:val="it-IT"/>
         </w:rPr>
         <w:drawing>
-          <wp:inline distT="0" distB="0" distL="0" distR="0" wp14:anchorId="29E906C4" wp14:editId="4D18594E">
-            <wp:extent cx="5762625" cy="2647950"/>
-            <wp:effectExtent l="0" t="0" r="9525" b="0"/>
-            <wp:docPr id="8" name="Immagine 8"/>
+          <wp:inline distT="0" distB="0" distL="0" distR="0" wp14:anchorId="40C153E5" wp14:editId="3D06D310">
+            <wp:extent cx="5762625" cy="2562225"/>
+            <wp:effectExtent l="0" t="0" r="9525" b="9525"/>
+            <wp:docPr id="10" name="Immagine 10"/>
             <wp:cNvGraphicFramePr>
               <a:graphicFrameLocks xmlns:a="http://schemas.openxmlformats.org/drawingml/2006/main" noChangeAspect="1"/>
             </wp:cNvGraphicFramePr>
@@ -10580,7 +10935,7 @@
               <a:graphicData uri="http://schemas.openxmlformats.org/drawingml/2006/picture">
                 <pic:pic xmlns:pic="http://schemas.openxmlformats.org/drawingml/2006/picture">
                   <pic:nvPicPr>
-                    <pic:cNvPr id="0" name="Picture 3"/>
+                    <pic:cNvPr id="0" name="Picture 2"/>
                     <pic:cNvPicPr>
                       <a:picLocks noChangeAspect="1" noChangeArrowheads="1"/>
                     </pic:cNvPicPr>
@@ -10601,7 +10956,7 @@
                   <pic:spPr bwMode="auto">
                     <a:xfrm>
                       <a:off x="0" y="0"/>
-                      <a:ext cx="5762625" cy="2647950"/>
+                      <a:ext cx="5762625" cy="2562225"/>
                     </a:xfrm>
                     <a:prstGeom prst="rect">
                       <a:avLst/>
@@ -10719,7 +11074,6 @@
           <w:u w:val="single"/>
           <w:lang w:val="it-IT"/>
         </w:rPr>
-        <w:lastRenderedPageBreak/>
         <w:t xml:space="preserve">3. </w:t>
       </w:r>
       <w:r>
@@ -12571,6 +12925,7 @@
                 <w:color w:val="auto"/>
                 <w:szCs w:val="24"/>
               </w:rPr>
+              <w:lastRenderedPageBreak/>
               <w:t>pre:</w:t>
             </w:r>
             <w:r>
@@ -12598,7 +12953,6 @@
                 <w:color w:val="auto"/>
                 <w:szCs w:val="24"/>
               </w:rPr>
-              <w:lastRenderedPageBreak/>
               <w:t>context</w:t>
             </w:r>
             <w:r>
@@ -18698,7 +19052,7 @@
 </file>
 
 <file path=customXml/itemProps3.xml><?xml version="1.0" encoding="utf-8"?>
-<ds:datastoreItem xmlns:ds="http://schemas.openxmlformats.org/officeDocument/2006/customXml" ds:itemID="{8BBDEB12-5665-49ED-8D7C-83BF1BE03C96}">
+<ds:datastoreItem xmlns:ds="http://schemas.openxmlformats.org/officeDocument/2006/customXml" ds:itemID="{ED1EA616-4FC4-430F-8EEA-E19B7564C371}">
   <ds:schemaRefs>
     <ds:schemaRef ds:uri="http://schemas.openxmlformats.org/officeDocument/2006/bibliography"/>
   </ds:schemaRefs>

</xml_diff>